<commit_message>
PMI e agora os ficheiros sao importados a partir de uma directoria
</commit_message>
<xml_diff>
--- a/ModeloBaseDados/Basededados.docx
+++ b/ModeloBaseDados/Basededados.docx
@@ -9,6 +9,12 @@
           <w:vertAlign w:val="subscript"/>
         </w:rPr>
       </w:pPr>
+      <w:r>
+        <w:rPr>
+          <w:noProof/>
+        </w:rPr>
+        <w:softHyphen/>
+      </w:r>
       <w:r>
         <w:rPr>
           <w:noProof/>
@@ -161,7 +167,6 @@
         </w:rPr>
         <w:t xml:space="preserve"> na associação </w:t>
       </w:r>
-      <w:proofErr w:type="spellStart"/>
       <w:r>
         <w:rPr>
           <w:i/>
@@ -169,7 +174,6 @@
         </w:rPr>
         <w:t>Co-ocorrencia</w:t>
       </w:r>
-      <w:proofErr w:type="spellEnd"/>
       <w:r>
         <w:rPr>
           <w:lang w:val="pt-PT"/>
@@ -208,304 +212,19 @@
         <w:rPr>
           <w:lang w:val="pt-PT"/>
         </w:rPr>
-        <w:t>:</w:t>
-      </w:r>
-      <w:r>
-        <w:rPr>
-          <w:lang w:val="pt-PT"/>
-        </w:rPr>
-        <w:t xml:space="preserve"> Na entidade </w:t>
-      </w:r>
-      <w:r>
-        <w:rPr>
-          <w:i/>
-          <w:lang w:val="pt-PT"/>
-        </w:rPr>
-        <w:t>Corpus</w:t>
-      </w:r>
-      <w:r>
-        <w:rPr>
-          <w:lang w:val="pt-PT"/>
-        </w:rPr>
-        <w:t xml:space="preserve">, o atributo </w:t>
-      </w:r>
-      <w:proofErr w:type="spellStart"/>
-      <w:r>
-        <w:rPr>
-          <w:i/>
-          <w:lang w:val="pt-PT"/>
-        </w:rPr>
-        <w:t>update</w:t>
-      </w:r>
-      <w:proofErr w:type="spellEnd"/>
-      <w:r>
-        <w:rPr>
-          <w:lang w:val="pt-PT"/>
-        </w:rPr>
-        <w:t xml:space="preserve"> não deverá</w:t>
-      </w:r>
-      <w:r>
-        <w:rPr>
-          <w:lang w:val="pt-PT"/>
-        </w:rPr>
-        <w:t xml:space="preserve"> ter </w:t>
-      </w:r>
-      <w:r>
-        <w:rPr>
-          <w:lang w:val="pt-PT"/>
-        </w:rPr>
-        <w:t>valor “</w:t>
-      </w:r>
-      <w:proofErr w:type="spellStart"/>
-      <w:r>
-        <w:rPr>
-          <w:lang w:val="pt-PT"/>
-        </w:rPr>
-        <w:t>null</w:t>
-      </w:r>
-      <w:proofErr w:type="spellEnd"/>
-      <w:r>
-        <w:rPr>
-          <w:lang w:val="pt-PT"/>
-        </w:rPr>
-        <w:t>”.</w:t>
-      </w:r>
-    </w:p>
-    <w:p>
-      <w:pPr>
-        <w:pStyle w:val="Body"/>
-        <w:rPr>
-          <w:lang w:val="pt-PT"/>
-        </w:rPr>
-      </w:pPr>
-      <w:r>
-        <w:rPr>
-          <w:b/>
-          <w:lang w:val="pt-PT"/>
-        </w:rPr>
-        <w:t>RI</w:t>
-      </w:r>
-      <w:r>
-        <w:rPr>
-          <w:b/>
-          <w:lang w:val="pt-PT"/>
-        </w:rPr>
-        <w:t>3</w:t>
-      </w:r>
-      <w:r>
-        <w:rPr>
-          <w:lang w:val="pt-PT"/>
-        </w:rPr>
-        <w:t>:</w:t>
-      </w:r>
-      <w:r>
-        <w:rPr>
-          <w:lang w:val="pt-PT"/>
-        </w:rPr>
-        <w:t xml:space="preserve"> Na entidade </w:t>
-      </w:r>
-      <w:r>
-        <w:rPr>
-          <w:i/>
-          <w:lang w:val="pt-PT"/>
-        </w:rPr>
-        <w:t>Frase</w:t>
-      </w:r>
-      <w:r>
-        <w:rPr>
-          <w:lang w:val="pt-PT"/>
-        </w:rPr>
-        <w:t xml:space="preserve">, o atributo </w:t>
-      </w:r>
-      <w:r>
-        <w:rPr>
-          <w:i/>
-          <w:lang w:val="pt-PT"/>
-        </w:rPr>
-        <w:t>frase</w:t>
-      </w:r>
-      <w:r>
-        <w:rPr>
-          <w:lang w:val="pt-PT"/>
-        </w:rPr>
-        <w:t xml:space="preserve"> não deverá</w:t>
-      </w:r>
-      <w:r>
-        <w:rPr>
-          <w:lang w:val="pt-PT"/>
-        </w:rPr>
-        <w:t xml:space="preserve"> ter</w:t>
-      </w:r>
-      <w:r>
-        <w:rPr>
-          <w:lang w:val="pt-PT"/>
-        </w:rPr>
-        <w:t xml:space="preserve"> valor “</w:t>
-      </w:r>
-      <w:proofErr w:type="spellStart"/>
-      <w:r>
-        <w:rPr>
-          <w:lang w:val="pt-PT"/>
-        </w:rPr>
-        <w:t>null</w:t>
-      </w:r>
-      <w:proofErr w:type="spellEnd"/>
-      <w:r>
-        <w:rPr>
-          <w:lang w:val="pt-PT"/>
-        </w:rPr>
-        <w:t>”.</w:t>
-      </w:r>
-    </w:p>
-    <w:p>
-      <w:pPr>
-        <w:pStyle w:val="Body"/>
-        <w:rPr>
-          <w:lang w:val="pt-PT"/>
-        </w:rPr>
-      </w:pPr>
-      <w:r>
-        <w:rPr>
-          <w:b/>
-          <w:lang w:val="pt-PT"/>
-        </w:rPr>
-        <w:t>RI</w:t>
-      </w:r>
-      <w:r>
-        <w:rPr>
-          <w:b/>
-          <w:lang w:val="pt-PT"/>
-        </w:rPr>
-        <w:t>4</w:t>
-      </w:r>
-      <w:r>
-        <w:rPr>
-          <w:lang w:val="pt-PT"/>
-        </w:rPr>
-        <w:t>:</w:t>
-      </w:r>
-      <w:r>
-        <w:rPr>
-          <w:lang w:val="pt-PT"/>
-        </w:rPr>
-        <w:t xml:space="preserve"> Na </w:t>
-      </w:r>
-      <w:r>
-        <w:rPr>
-          <w:lang w:val="pt-PT"/>
-        </w:rPr>
-        <w:t>associação</w:t>
-      </w:r>
-      <w:r>
-        <w:rPr>
-          <w:lang w:val="pt-PT"/>
-        </w:rPr>
-        <w:t xml:space="preserve"> </w:t>
-      </w:r>
-      <w:r>
-        <w:rPr>
-          <w:i/>
-          <w:lang w:val="pt-PT"/>
-        </w:rPr>
-        <w:t>pertence</w:t>
-      </w:r>
-      <w:r>
-        <w:rPr>
-          <w:lang w:val="pt-PT"/>
-        </w:rPr>
-        <w:t xml:space="preserve">, o atributo </w:t>
-      </w:r>
-      <w:proofErr w:type="spellStart"/>
-      <w:r>
-        <w:rPr>
-          <w:i/>
-          <w:lang w:val="pt-PT"/>
-        </w:rPr>
-        <w:t>frequencia</w:t>
-      </w:r>
-      <w:proofErr w:type="spellEnd"/>
-      <w:r>
-        <w:rPr>
-          <w:lang w:val="pt-PT"/>
-        </w:rPr>
-        <w:t xml:space="preserve"> não deverá ter valor “</w:t>
-      </w:r>
-      <w:proofErr w:type="spellStart"/>
-      <w:r>
-        <w:rPr>
-          <w:lang w:val="pt-PT"/>
-        </w:rPr>
-        <w:t>null</w:t>
-      </w:r>
-      <w:proofErr w:type="spellEnd"/>
-      <w:r>
-        <w:rPr>
-          <w:lang w:val="pt-PT"/>
-        </w:rPr>
-        <w:t>”.</w:t>
-      </w:r>
-    </w:p>
-    <w:p>
-      <w:pPr>
-        <w:pStyle w:val="Body"/>
-        <w:rPr>
-          <w:lang w:val="pt-PT"/>
-        </w:rPr>
-      </w:pPr>
-      <w:r>
-        <w:rPr>
-          <w:b/>
-          <w:lang w:val="pt-PT"/>
-        </w:rPr>
-        <w:t>RI</w:t>
-      </w:r>
-      <w:r>
-        <w:rPr>
-          <w:b/>
-          <w:lang w:val="pt-PT"/>
-        </w:rPr>
-        <w:t>5</w:t>
-      </w:r>
-      <w:r>
-        <w:rPr>
-          <w:lang w:val="pt-PT"/>
-        </w:rPr>
-        <w:t>:</w:t>
-      </w:r>
-      <w:r>
-        <w:rPr>
-          <w:lang w:val="pt-PT"/>
-        </w:rPr>
-        <w:t xml:space="preserve"> Na associação </w:t>
-      </w:r>
-      <w:proofErr w:type="spellStart"/>
-      <w:r>
-        <w:rPr>
-          <w:i/>
-          <w:lang w:val="pt-PT"/>
-        </w:rPr>
-        <w:t>Co-ocorrencia</w:t>
-      </w:r>
-      <w:proofErr w:type="spellEnd"/>
-      <w:r>
-        <w:rPr>
-          <w:lang w:val="pt-PT"/>
-        </w:rPr>
-        <w:t>, todos os atributo não deverão ter valor “</w:t>
-      </w:r>
-      <w:proofErr w:type="spellStart"/>
-      <w:r>
-        <w:rPr>
-          <w:lang w:val="pt-PT"/>
-        </w:rPr>
-        <w:t>null</w:t>
-      </w:r>
-      <w:proofErr w:type="spellEnd"/>
-      <w:r>
-        <w:rPr>
-          <w:lang w:val="pt-PT"/>
-        </w:rPr>
-        <w:t>”.</w:t>
+        <w:t>: (</w:t>
+      </w:r>
+      <w:r>
+        <w:rPr>
+          <w:lang w:val="pt-PT"/>
+        </w:rPr>
+        <w:t>falta uma RI que analise a "malha" entre que envolve "exemplifica", "coocorrencia2 E "pertence".</w:t>
+      </w:r>
+      <w:r>
+        <w:rPr>
+          <w:lang w:val="pt-PT"/>
+        </w:rPr>
+        <w:t>)</w:t>
       </w:r>
     </w:p>
     <w:p>
@@ -555,21 +274,7 @@
         <w:rPr>
           <w:lang w:val="pt-PT"/>
         </w:rPr>
-        <w:t xml:space="preserve">, fonte, época, género, </w:t>
-      </w:r>
-      <w:proofErr w:type="spellStart"/>
-      <w:r>
-        <w:rPr>
-          <w:lang w:val="pt-PT"/>
-        </w:rPr>
-        <w:t>update</w:t>
-      </w:r>
-      <w:proofErr w:type="spellEnd"/>
-      <w:r>
-        <w:rPr>
-          <w:lang w:val="pt-PT"/>
-        </w:rPr>
-        <w:t>)</w:t>
+        <w:t>, fonte, época, género, update)</w:t>
       </w:r>
     </w:p>
     <w:p>
@@ -587,7 +292,6 @@
         </w:rPr>
         <w:tab/>
       </w:r>
-      <w:proofErr w:type="spellStart"/>
       <w:r>
         <w:rPr>
           <w:lang w:val="pt-PT"/>
@@ -598,42 +302,7 @@
         <w:rPr>
           <w:lang w:val="pt-PT"/>
         </w:rPr>
-        <w:t>ot</w:t>
-      </w:r>
-      <w:proofErr w:type="spellEnd"/>
-      <w:r>
-        <w:rPr>
-          <w:lang w:val="pt-PT"/>
-        </w:rPr>
-        <w:t xml:space="preserve"> </w:t>
-      </w:r>
-      <w:proofErr w:type="spellStart"/>
-      <w:r>
-        <w:rPr>
-          <w:lang w:val="pt-PT"/>
-        </w:rPr>
-        <w:t>null</w:t>
-      </w:r>
-      <w:proofErr w:type="spellEnd"/>
-      <w:r>
-        <w:rPr>
-          <w:lang w:val="pt-PT"/>
-        </w:rPr>
-        <w:t>(</w:t>
-      </w:r>
-      <w:proofErr w:type="spellStart"/>
-      <w:r>
-        <w:rPr>
-          <w:lang w:val="pt-PT"/>
-        </w:rPr>
-        <w:t>update</w:t>
-      </w:r>
-      <w:proofErr w:type="spellEnd"/>
-      <w:r>
-        <w:rPr>
-          <w:lang w:val="pt-PT"/>
-        </w:rPr>
-        <w:t>)</w:t>
+        <w:t>ot null(update)</w:t>
       </w:r>
     </w:p>
     <w:p>
@@ -657,7 +326,6 @@
         </w:rPr>
         <w:t xml:space="preserve"> (</w:t>
       </w:r>
-      <w:proofErr w:type="spellStart"/>
       <w:r>
         <w:rPr>
           <w:u w:val="single"/>
@@ -665,7 +333,6 @@
         </w:rPr>
         <w:t>idPalavra</w:t>
       </w:r>
-      <w:proofErr w:type="spellEnd"/>
       <w:r>
         <w:rPr>
           <w:lang w:val="pt-PT"/>
@@ -687,7 +354,6 @@
         </w:rPr>
         <w:tab/>
       </w:r>
-      <w:proofErr w:type="spellStart"/>
       <w:r>
         <w:rPr>
           <w:lang w:val="pt-PT"/>
@@ -698,28 +364,7 @@
         <w:rPr>
           <w:lang w:val="pt-PT"/>
         </w:rPr>
-        <w:t>ot</w:t>
-      </w:r>
-      <w:proofErr w:type="spellEnd"/>
-      <w:r>
-        <w:rPr>
-          <w:lang w:val="pt-PT"/>
-        </w:rPr>
-        <w:t xml:space="preserve"> </w:t>
-      </w:r>
-      <w:proofErr w:type="spellStart"/>
-      <w:r>
-        <w:rPr>
-          <w:lang w:val="pt-PT"/>
-        </w:rPr>
-        <w:t>null</w:t>
-      </w:r>
-      <w:proofErr w:type="spellEnd"/>
-      <w:r>
-        <w:rPr>
-          <w:lang w:val="pt-PT"/>
-        </w:rPr>
-        <w:t>(palavra)</w:t>
+        <w:t>ot null(palavra)</w:t>
       </w:r>
     </w:p>
     <w:p>
@@ -733,7 +378,6 @@
         </w:rPr>
         <w:tab/>
       </w:r>
-      <w:proofErr w:type="spellStart"/>
       <w:r>
         <w:rPr>
           <w:lang w:val="pt-PT"/>
@@ -744,28 +388,7 @@
         <w:rPr>
           <w:lang w:val="pt-PT"/>
         </w:rPr>
-        <w:t>ot</w:t>
-      </w:r>
-      <w:proofErr w:type="spellEnd"/>
-      <w:r>
-        <w:rPr>
-          <w:lang w:val="pt-PT"/>
-        </w:rPr>
-        <w:t xml:space="preserve"> </w:t>
-      </w:r>
-      <w:proofErr w:type="spellStart"/>
-      <w:r>
-        <w:rPr>
-          <w:lang w:val="pt-PT"/>
-        </w:rPr>
-        <w:t>null</w:t>
-      </w:r>
-      <w:proofErr w:type="spellEnd"/>
-      <w:r>
-        <w:rPr>
-          <w:lang w:val="pt-PT"/>
-        </w:rPr>
-        <w:t>(classe)</w:t>
+        <w:t>ot null(classe)</w:t>
       </w:r>
     </w:p>
     <w:p>
@@ -783,38 +406,26 @@
       <w:r>
         <w:t>(</w:t>
       </w:r>
-      <w:proofErr w:type="spellStart"/>
       <w:r>
         <w:rPr>
           <w:u w:val="single"/>
         </w:rPr>
         <w:t>nomeCorpus</w:t>
       </w:r>
-      <w:proofErr w:type="spellEnd"/>
       <w:r>
         <w:t>,</w:t>
       </w:r>
       <w:r>
         <w:t xml:space="preserve"> </w:t>
       </w:r>
-      <w:proofErr w:type="spellStart"/>
       <w:r>
         <w:rPr>
           <w:u w:val="single"/>
         </w:rPr>
         <w:t>idPalavra</w:t>
       </w:r>
-      <w:proofErr w:type="spellEnd"/>
-      <w:r>
-        <w:t xml:space="preserve">, </w:t>
-      </w:r>
-      <w:proofErr w:type="spellStart"/>
-      <w:r>
-        <w:t>frequencia</w:t>
-      </w:r>
-      <w:proofErr w:type="spellEnd"/>
-      <w:r>
-        <w:t>)</w:t>
+      <w:r>
+        <w:t>, frequencia)</w:t>
       </w:r>
     </w:p>
     <w:p>
@@ -824,14 +435,7 @@
       </w:pPr>
       <w:r>
         <w:tab/>
-      </w:r>
-      <w:proofErr w:type="spellStart"/>
-      <w:r>
-        <w:t>nomeCorpus</w:t>
-      </w:r>
-      <w:proofErr w:type="spellEnd"/>
-      <w:r>
-        <w:t>: FK (Corpus)</w:t>
+        <w:t>nomeCorpus: FK (Corpus)</w:t>
       </w:r>
     </w:p>
     <w:p>
@@ -841,22 +445,7 @@
       </w:pPr>
       <w:r>
         <w:tab/>
-      </w:r>
-      <w:proofErr w:type="spellStart"/>
-      <w:r>
-        <w:t>idPalavra</w:t>
-      </w:r>
-      <w:proofErr w:type="spellEnd"/>
-      <w:r>
-        <w:t>: FK (</w:t>
-      </w:r>
-      <w:proofErr w:type="spellStart"/>
-      <w:r>
-        <w:t>Palavra</w:t>
-      </w:r>
-      <w:proofErr w:type="spellEnd"/>
-      <w:r>
-        <w:t>)</w:t>
+        <w:t>idPalavra: FK (Palavra)</w:t>
       </w:r>
     </w:p>
     <w:p>
@@ -866,15 +455,7 @@
       </w:pPr>
       <w:r>
         <w:tab/>
-        <w:t>not null(</w:t>
-      </w:r>
-      <w:proofErr w:type="spellStart"/>
-      <w:r>
-        <w:t>frequencia</w:t>
-      </w:r>
-      <w:proofErr w:type="spellEnd"/>
-      <w:r>
-        <w:t>)</w:t>
+        <w:t>not null(frequencia)</w:t>
       </w:r>
     </w:p>
     <w:p>
@@ -883,26 +464,21 @@
         <w:spacing w:line="360" w:lineRule="auto"/>
         <w:ind w:left="216"/>
       </w:pPr>
-      <w:proofErr w:type="spellStart"/>
       <w:r>
         <w:rPr>
           <w:b/>
         </w:rPr>
-        <w:lastRenderedPageBreak/>
         <w:t>Depedencia</w:t>
       </w:r>
-      <w:proofErr w:type="spellEnd"/>
       <w:r>
         <w:t>(</w:t>
       </w:r>
-      <w:proofErr w:type="spellStart"/>
       <w:r>
         <w:rPr>
           <w:u w:val="single"/>
         </w:rPr>
         <w:t>tipodep</w:t>
       </w:r>
-      <w:proofErr w:type="spellEnd"/>
       <w:r>
         <w:t>)</w:t>
       </w:r>
@@ -912,38 +488,30 @@
         <w:pStyle w:val="Body"/>
         <w:ind w:left="216"/>
       </w:pPr>
-      <w:proofErr w:type="spellStart"/>
-      <w:proofErr w:type="gramStart"/>
       <w:r>
         <w:rPr>
           <w:b/>
         </w:rPr>
         <w:t>Propriedade</w:t>
       </w:r>
-      <w:proofErr w:type="spellEnd"/>
       <w:r>
         <w:t>(</w:t>
       </w:r>
-      <w:proofErr w:type="spellStart"/>
-      <w:proofErr w:type="gramEnd"/>
       <w:r>
         <w:rPr>
           <w:u w:val="single"/>
         </w:rPr>
         <w:t>nomeprop</w:t>
       </w:r>
-      <w:proofErr w:type="spellEnd"/>
       <w:r>
         <w:t xml:space="preserve">, </w:t>
       </w:r>
-      <w:proofErr w:type="spellStart"/>
       <w:r>
         <w:rPr>
           <w:u w:val="single"/>
         </w:rPr>
         <w:t>tipodep</w:t>
       </w:r>
-      <w:proofErr w:type="spellEnd"/>
       <w:r>
         <w:t>)</w:t>
       </w:r>
@@ -955,23 +523,9 @@
         <w:ind w:left="216"/>
       </w:pPr>
       <w:r>
+        <w:lastRenderedPageBreak/>
         <w:tab/>
-      </w:r>
-      <w:proofErr w:type="spellStart"/>
-      <w:r>
-        <w:t>tipodep</w:t>
-      </w:r>
-      <w:proofErr w:type="spellEnd"/>
-      <w:r>
-        <w:t>: FK(</w:t>
-      </w:r>
-      <w:proofErr w:type="spellStart"/>
-      <w:r>
-        <w:t>Depedencia</w:t>
-      </w:r>
-      <w:proofErr w:type="spellEnd"/>
-      <w:r>
-        <w:t>)</w:t>
+        <w:t>tipodep: FK(Depedencia)</w:t>
       </w:r>
     </w:p>
     <w:p>
@@ -986,23 +540,10 @@
         <w:rPr>
           <w:b/>
         </w:rPr>
-        <w:t>Co-</w:t>
-      </w:r>
-      <w:proofErr w:type="spellStart"/>
-      <w:proofErr w:type="gramStart"/>
-      <w:r>
-        <w:rPr>
-          <w:b/>
-        </w:rPr>
-        <w:t>ocorrencia</w:t>
-      </w:r>
-      <w:proofErr w:type="spellEnd"/>
-      <w:r>
-        <w:t>(</w:t>
-      </w:r>
-      <w:proofErr w:type="gramEnd"/>
-      <w:r>
-        <w:t>i</w:t>
+        <w:t>Co-ocorrencia</w:t>
+      </w:r>
+      <w:r>
+        <w:t>(i</w:t>
       </w:r>
       <w:r>
         <w:rPr>
@@ -1028,73 +569,38 @@
       <w:r>
         <w:t xml:space="preserve">, </w:t>
       </w:r>
-      <w:proofErr w:type="spellStart"/>
       <w:r>
         <w:rPr>
           <w:u w:val="single"/>
         </w:rPr>
         <w:t>nomeprop</w:t>
       </w:r>
-      <w:proofErr w:type="spellEnd"/>
       <w:r>
         <w:t xml:space="preserve">, </w:t>
       </w:r>
-      <w:proofErr w:type="spellStart"/>
       <w:r>
         <w:rPr>
           <w:u w:val="single"/>
         </w:rPr>
         <w:t>tipodep</w:t>
       </w:r>
-      <w:proofErr w:type="spellEnd"/>
       <w:r>
         <w:t>,</w:t>
       </w:r>
       <w:r>
         <w:t xml:space="preserve"> </w:t>
       </w:r>
-      <w:proofErr w:type="spellStart"/>
       <w:r>
         <w:rPr>
           <w:u w:val="single"/>
         </w:rPr>
         <w:t>nomeCorpus</w:t>
       </w:r>
-      <w:proofErr w:type="spellEnd"/>
       <w:r>
         <w:t xml:space="preserve">, </w:t>
       </w:r>
-      <w:proofErr w:type="spellStart"/>
-      <w:r>
-        <w:t>frequencia</w:t>
-      </w:r>
-      <w:proofErr w:type="spellEnd"/>
-      <w:r>
-        <w:t xml:space="preserve">, PMI, Dice, </w:t>
-      </w:r>
-      <w:proofErr w:type="spellStart"/>
-      <w:r>
-        <w:t>LogDice</w:t>
-      </w:r>
-      <w:proofErr w:type="spellEnd"/>
-      <w:r>
-        <w:t xml:space="preserve">, </w:t>
-      </w:r>
-      <w:proofErr w:type="spellStart"/>
-      <w:r>
-        <w:t>ChiPearson</w:t>
-      </w:r>
-      <w:proofErr w:type="spellEnd"/>
-      <w:r>
-        <w:t xml:space="preserve">, </w:t>
-      </w:r>
-      <w:proofErr w:type="spellStart"/>
-      <w:r>
-        <w:t>LogLikelihood</w:t>
-      </w:r>
-      <w:proofErr w:type="spellEnd"/>
-      <w:r>
-        <w:t>, Significance)</w:t>
+      <w:r>
+        <w:t>frequencia, PMI, Dice, LogDice, ChiPearson, LogLikelihood, Significance)</w:t>
       </w:r>
       <w:r>
         <w:rPr>
@@ -1115,15 +621,7 @@
         <w:tab/>
       </w:r>
       <w:r>
-        <w:t>idPalavra1: FK(</w:t>
-      </w:r>
-      <w:proofErr w:type="spellStart"/>
-      <w:r>
-        <w:t>Palavra</w:t>
-      </w:r>
-      <w:proofErr w:type="spellEnd"/>
-      <w:r>
-        <w:t>)</w:t>
+        <w:t>idPalavra1: FK(Palavra)</w:t>
       </w:r>
     </w:p>
     <w:p>
@@ -1136,15 +634,7 @@
       </w:r>
       <w:r>
         <w:tab/>
-        <w:t>idPalavra2: FK(</w:t>
-      </w:r>
-      <w:proofErr w:type="spellStart"/>
-      <w:r>
-        <w:t>Palavra</w:t>
-      </w:r>
-      <w:proofErr w:type="spellEnd"/>
-      <w:r>
-        <w:t>)</w:t>
+        <w:t>idPalavra2: FK(Palavra)</w:t>
       </w:r>
     </w:p>
     <w:p>
@@ -1154,20 +644,22 @@
       </w:pPr>
       <w:r>
         <w:tab/>
-      </w:r>
-      <w:proofErr w:type="spellStart"/>
-      <w:r>
         <w:t>nomeprop</w:t>
       </w:r>
-      <w:proofErr w:type="spellEnd"/>
-      <w:r>
-        <w:t>: FK(</w:t>
-      </w:r>
-      <w:proofErr w:type="spellStart"/>
-      <w:r>
+      <w:r>
+        <w:t xml:space="preserve">, </w:t>
+      </w:r>
+      <w:bookmarkStart w:id="0" w:name="_GoBack"/>
+      <w:bookmarkEnd w:id="0"/>
+      <w:r>
+        <w:t>tipodep: FK(</w:t>
+      </w:r>
+      <w:r>
+        <w:rPr>
+          <w:lang w:val="pt-PT"/>
+        </w:rPr>
         <w:t>Propriedade</w:t>
       </w:r>
-      <w:proofErr w:type="spellEnd"/>
       <w:r>
         <w:t>)</w:t>
       </w:r>
@@ -1179,40 +671,7 @@
       </w:pPr>
       <w:r>
         <w:tab/>
-      </w:r>
-      <w:proofErr w:type="spellStart"/>
-      <w:r>
-        <w:t>tipodep</w:t>
-      </w:r>
-      <w:proofErr w:type="spellEnd"/>
-      <w:r>
-        <w:t>: FK(</w:t>
-      </w:r>
-      <w:r>
-        <w:rPr>
-          <w:lang w:val="pt-PT"/>
-        </w:rPr>
-        <w:t>Propriedade</w:t>
-      </w:r>
-      <w:r>
-        <w:t>)</w:t>
-      </w:r>
-    </w:p>
-    <w:p>
-      <w:pPr>
-        <w:pStyle w:val="Body"/>
-        <w:ind w:left="216"/>
-      </w:pPr>
-      <w:r>
-        <w:tab/>
-      </w:r>
-      <w:proofErr w:type="spellStart"/>
-      <w:r>
-        <w:t>nomeCorpus</w:t>
-      </w:r>
-      <w:proofErr w:type="spellEnd"/>
-      <w:r>
-        <w:t>: FK(</w:t>
+        <w:t>nomeCorpus: FK(</w:t>
       </w:r>
       <w:r>
         <w:rPr>
@@ -1220,8 +679,6 @@
         </w:rPr>
         <w:t>Corpus</w:t>
       </w:r>
-      <w:bookmarkStart w:id="0" w:name="_GoBack"/>
-      <w:bookmarkEnd w:id="0"/>
       <w:r>
         <w:t>)</w:t>
       </w:r>
@@ -1234,15 +691,7 @@
       </w:pPr>
       <w:r>
         <w:tab/>
-        <w:t>not null(</w:t>
-      </w:r>
-      <w:proofErr w:type="spellStart"/>
-      <w:r>
-        <w:t>frequencia</w:t>
-      </w:r>
-      <w:proofErr w:type="spellEnd"/>
-      <w:r>
-        <w:t>)</w:t>
+        <w:t>not null(frequencia)</w:t>
       </w:r>
     </w:p>
     <w:p>
@@ -1250,45 +699,23 @@
         <w:pStyle w:val="Body"/>
         <w:ind w:left="216"/>
       </w:pPr>
-      <w:proofErr w:type="spellStart"/>
-      <w:proofErr w:type="gramStart"/>
       <w:r>
         <w:rPr>
           <w:b/>
         </w:rPr>
         <w:t>Frase</w:t>
       </w:r>
-      <w:proofErr w:type="spellEnd"/>
       <w:r>
         <w:t>(</w:t>
       </w:r>
-      <w:proofErr w:type="spellStart"/>
-      <w:proofErr w:type="gramEnd"/>
       <w:r>
         <w:rPr>
           <w:u w:val="single"/>
         </w:rPr>
         <w:t>idFrase</w:t>
       </w:r>
-      <w:proofErr w:type="spellEnd"/>
-      <w:r>
-        <w:t xml:space="preserve">, </w:t>
-      </w:r>
-      <w:proofErr w:type="spellStart"/>
-      <w:r>
-        <w:t>frase</w:t>
-      </w:r>
-      <w:proofErr w:type="spellEnd"/>
-      <w:r>
-        <w:t xml:space="preserve">, </w:t>
-      </w:r>
-      <w:proofErr w:type="spellStart"/>
-      <w:r>
-        <w:t>nomeCorpus</w:t>
-      </w:r>
-      <w:proofErr w:type="spellEnd"/>
-      <w:r>
-        <w:t>)</w:t>
+      <w:r>
+        <w:t>, frase, nomeCorpus)</w:t>
       </w:r>
     </w:p>
     <w:p>
@@ -1303,11 +730,9 @@
         </w:rPr>
         <w:tab/>
       </w:r>
-      <w:proofErr w:type="spellStart"/>
       <w:r>
         <w:t>nomeCorpus</w:t>
       </w:r>
-      <w:proofErr w:type="spellEnd"/>
       <w:r>
         <w:t>: FK(Corpus)</w:t>
       </w:r>
@@ -1325,15 +750,7 @@
         <w:tab/>
       </w:r>
       <w:r>
-        <w:t>not null(</w:t>
-      </w:r>
-      <w:proofErr w:type="spellStart"/>
-      <w:r>
-        <w:t>frase</w:t>
-      </w:r>
-      <w:proofErr w:type="spellEnd"/>
-      <w:r>
-        <w:t>)</w:t>
+        <w:t>not null(frase)</w:t>
       </w:r>
     </w:p>
     <w:p>
@@ -1384,7 +801,6 @@
         </w:rPr>
         <w:t xml:space="preserve">, </w:t>
       </w:r>
-      <w:proofErr w:type="spellStart"/>
       <w:r>
         <w:rPr>
           <w:u w:val="single"/>
@@ -1392,14 +808,12 @@
         </w:rPr>
         <w:t>nomeprop</w:t>
       </w:r>
-      <w:proofErr w:type="spellEnd"/>
       <w:r>
         <w:rPr>
           <w:lang w:val="pt-PT"/>
         </w:rPr>
         <w:t xml:space="preserve">, </w:t>
       </w:r>
-      <w:proofErr w:type="spellStart"/>
       <w:r>
         <w:rPr>
           <w:u w:val="single"/>
@@ -1407,28 +821,18 @@
         </w:rPr>
         <w:t>tipodep</w:t>
       </w:r>
-      <w:proofErr w:type="spellEnd"/>
       <w:r>
         <w:rPr>
           <w:lang w:val="pt-PT"/>
         </w:rPr>
         <w:t xml:space="preserve">, </w:t>
       </w:r>
-      <w:proofErr w:type="spellStart"/>
       <w:r>
         <w:rPr>
           <w:u w:val="single"/>
           <w:lang w:val="pt-PT"/>
         </w:rPr>
-        <w:t>idFrase</w:t>
-      </w:r>
-      <w:proofErr w:type="spellEnd"/>
-      <w:r>
-        <w:rPr>
-          <w:u w:val="single"/>
-          <w:lang w:val="pt-PT"/>
-        </w:rPr>
-        <w:t>)</w:t>
+        <w:t>idFrase)</w:t>
       </w:r>
     </w:p>
     <w:p>
@@ -1437,114 +841,38 @@
         <w:ind w:left="216" w:firstLine="504"/>
       </w:pPr>
       <w:r>
-        <w:t>idPalavra1: FK(Co-</w:t>
-      </w:r>
-      <w:proofErr w:type="spellStart"/>
-      <w:r>
-        <w:t>ocorrencia</w:t>
-      </w:r>
-      <w:proofErr w:type="spellEnd"/>
-      <w:r>
-        <w:t>)</w:t>
+        <w:t>idPalavra1</w:t>
+      </w:r>
+      <w:r>
+        <w:t xml:space="preserve">, </w:t>
+      </w:r>
+      <w:r>
+        <w:t>idPalavra2</w:t>
+      </w:r>
+      <w:r>
+        <w:t xml:space="preserve">, </w:t>
+      </w:r>
+      <w:r>
+        <w:t>nomeprop</w:t>
+      </w:r>
+      <w:r>
+        <w:t xml:space="preserve">, </w:t>
+      </w:r>
+      <w:r>
+        <w:t>tipodep: FK(Co-ocorrencia)</w:t>
       </w:r>
     </w:p>
     <w:p>
       <w:pPr>
         <w:pStyle w:val="Body"/>
         <w:ind w:left="216"/>
-      </w:pPr>
-      <w:r>
-        <w:t xml:space="preserve"> </w:t>
-      </w:r>
+        <w:rPr>
+          <w:u w:val="single"/>
+        </w:rPr>
+      </w:pPr>
       <w:r>
         <w:tab/>
-        <w:t>idPalavra2: FK(Co-</w:t>
-      </w:r>
-      <w:proofErr w:type="spellStart"/>
-      <w:r>
-        <w:t>ocorrencia</w:t>
-      </w:r>
-      <w:proofErr w:type="spellEnd"/>
-      <w:r>
-        <w:t>)</w:t>
-      </w:r>
-    </w:p>
-    <w:p>
-      <w:pPr>
-        <w:pStyle w:val="Body"/>
-        <w:ind w:left="216"/>
-      </w:pPr>
-      <w:r>
-        <w:tab/>
-      </w:r>
-      <w:proofErr w:type="spellStart"/>
-      <w:r>
-        <w:t>nomeprop</w:t>
-      </w:r>
-      <w:proofErr w:type="spellEnd"/>
-      <w:r>
-        <w:t>: FK(Co-</w:t>
-      </w:r>
-      <w:proofErr w:type="spellStart"/>
-      <w:r>
-        <w:t>ocorrencia</w:t>
-      </w:r>
-      <w:proofErr w:type="spellEnd"/>
-      <w:r>
-        <w:t>)</w:t>
-      </w:r>
-    </w:p>
-    <w:p>
-      <w:pPr>
-        <w:pStyle w:val="Body"/>
-        <w:ind w:left="216"/>
-      </w:pPr>
-      <w:r>
-        <w:tab/>
-      </w:r>
-      <w:proofErr w:type="spellStart"/>
-      <w:r>
-        <w:t>tipodep</w:t>
-      </w:r>
-      <w:proofErr w:type="spellEnd"/>
-      <w:r>
-        <w:t>: FK(Co-</w:t>
-      </w:r>
-      <w:proofErr w:type="spellStart"/>
-      <w:r>
-        <w:t>ocorrencia</w:t>
-      </w:r>
-      <w:proofErr w:type="spellEnd"/>
-      <w:r>
-        <w:t>)</w:t>
-      </w:r>
-    </w:p>
-    <w:p>
-      <w:pPr>
-        <w:pStyle w:val="Body"/>
-        <w:ind w:left="216"/>
-        <w:rPr>
-          <w:u w:val="single"/>
-        </w:rPr>
-      </w:pPr>
-      <w:r>
-        <w:tab/>
-      </w:r>
-      <w:proofErr w:type="spellStart"/>
-      <w:r>
-        <w:t>idFrase</w:t>
-      </w:r>
-      <w:proofErr w:type="spellEnd"/>
-      <w:r>
-        <w:t>: FK (</w:t>
-      </w:r>
-      <w:proofErr w:type="spellStart"/>
-      <w:r>
-        <w:t>Frase</w:t>
-      </w:r>
-      <w:proofErr w:type="spellEnd"/>
-      <w:r>
-        <w:t>)</w:t>
+        <w:t>idFrase: FK (Frase)</w:t>
       </w:r>
     </w:p>
     <w:sectPr>
@@ -4003,7 +3331,7 @@
 </file>
 
 <file path=customXml/itemProps1.xml><?xml version="1.0" encoding="utf-8"?>
-<ds:datastoreItem xmlns:ds="http://schemas.openxmlformats.org/officeDocument/2006/customXml" ds:itemID="{11C07A8F-E328-BB48-AD25-631A4138AC64}">
+<ds:datastoreItem xmlns:ds="http://schemas.openxmlformats.org/officeDocument/2006/customXml" ds:itemID="{FCA5C437-9FBC-4949-830A-8C252B9DAF18}">
   <ds:schemaRefs>
     <ds:schemaRef ds:uri="http://schemas.openxmlformats.org/officeDocument/2006/bibliography"/>
   </ds:schemaRefs>

</xml_diff>

<commit_message>
base de dados actualizada
</commit_message>
<xml_diff>
--- a/ModeloBaseDados/Basededados.docx
+++ b/ModeloBaseDados/Basededados.docx
@@ -53,14 +53,13 @@
       </w:pPr>
       <w:r>
         <w:rPr>
-          <w:rFonts w:eastAsia="Arial Unicode MS" w:hAnsi="Arial Unicode MS" w:cs="Arial Unicode MS"/>
           <w:noProof/>
         </w:rPr>
         <w:drawing>
-          <wp:inline distT="0" distB="0" distL="0" distR="0" wp14:anchorId="69CF982D" wp14:editId="1B821F40">
-            <wp:extent cx="6023610" cy="4429125"/>
+          <wp:inline distT="0" distB="0" distL="0" distR="0" wp14:anchorId="7BB6BF8F" wp14:editId="5B8AA22A">
+            <wp:extent cx="6019800" cy="4419600"/>
             <wp:effectExtent l="0" t="0" r="0" b="0"/>
-            <wp:docPr id="1" name="Picture 1" descr="../Projects/DeepExplorer/ModeloBaseDados/ModeloEA.png"/>
+            <wp:docPr id="2" name="Picture 2" descr="ModeloEA.png"/>
             <wp:cNvGraphicFramePr>
               <a:graphicFrameLocks xmlns:a="http://schemas.openxmlformats.org/drawingml/2006/main" noChangeAspect="1"/>
             </wp:cNvGraphicFramePr>
@@ -68,7 +67,7 @@
               <a:graphicData uri="http://schemas.openxmlformats.org/drawingml/2006/picture">
                 <pic:pic xmlns:pic="http://schemas.openxmlformats.org/drawingml/2006/picture">
                   <pic:nvPicPr>
-                    <pic:cNvPr id="0" name="Picture 1" descr="../Projects/DeepExplorer/ModeloBaseDados/ModeloEA.png"/>
+                    <pic:cNvPr id="0" name="Picture 1" descr="ModeloEA.png"/>
                     <pic:cNvPicPr>
                       <a:picLocks noChangeAspect="1" noChangeArrowheads="1"/>
                     </pic:cNvPicPr>
@@ -89,7 +88,7 @@
                   <pic:spPr bwMode="auto">
                     <a:xfrm>
                       <a:off x="0" y="0"/>
-                      <a:ext cx="6023610" cy="4429125"/>
+                      <a:ext cx="6019800" cy="4419600"/>
                     </a:xfrm>
                     <a:prstGeom prst="rect">
                       <a:avLst/>
@@ -149,6 +148,7 @@
         </w:rPr>
         <w:t>RI1</w:t>
       </w:r>
+      <w:proofErr w:type="gramStart"/>
       <w:r>
         <w:rPr>
           <w:lang w:val="pt-PT"/>
@@ -159,7 +159,14 @@
         <w:rPr>
           <w:lang w:val="pt-PT"/>
         </w:rPr>
-        <w:t xml:space="preserve"> As palavras presentes</w:t>
+        <w:t xml:space="preserve"> As</w:t>
+      </w:r>
+      <w:proofErr w:type="gramEnd"/>
+      <w:r>
+        <w:rPr>
+          <w:lang w:val="pt-PT"/>
+        </w:rPr>
+        <w:t xml:space="preserve"> palavras presentes</w:t>
       </w:r>
       <w:r>
         <w:rPr>
@@ -167,6 +174,7 @@
         </w:rPr>
         <w:t xml:space="preserve"> na associação </w:t>
       </w:r>
+      <w:proofErr w:type="spellStart"/>
       <w:r>
         <w:rPr>
           <w:i/>
@@ -174,6 +182,7 @@
         </w:rPr>
         <w:t>Co-ocorrencia</w:t>
       </w:r>
+      <w:proofErr w:type="spellEnd"/>
       <w:r>
         <w:rPr>
           <w:lang w:val="pt-PT"/>
@@ -274,7 +283,21 @@
         <w:rPr>
           <w:lang w:val="pt-PT"/>
         </w:rPr>
-        <w:t>, fonte, época, género, update)</w:t>
+        <w:t xml:space="preserve">, fonte, época, género, </w:t>
+      </w:r>
+      <w:proofErr w:type="spellStart"/>
+      <w:r>
+        <w:rPr>
+          <w:lang w:val="pt-PT"/>
+        </w:rPr>
+        <w:t>update</w:t>
+      </w:r>
+      <w:proofErr w:type="spellEnd"/>
+      <w:r>
+        <w:rPr>
+          <w:lang w:val="pt-PT"/>
+        </w:rPr>
+        <w:t>)</w:t>
       </w:r>
     </w:p>
     <w:p>
@@ -292,6 +315,7 @@
         </w:rPr>
         <w:tab/>
       </w:r>
+      <w:proofErr w:type="spellStart"/>
       <w:r>
         <w:rPr>
           <w:lang w:val="pt-PT"/>
@@ -302,7 +326,42 @@
         <w:rPr>
           <w:lang w:val="pt-PT"/>
         </w:rPr>
-        <w:t>ot null(update)</w:t>
+        <w:t>ot</w:t>
+      </w:r>
+      <w:proofErr w:type="spellEnd"/>
+      <w:r>
+        <w:rPr>
+          <w:lang w:val="pt-PT"/>
+        </w:rPr>
+        <w:t xml:space="preserve"> </w:t>
+      </w:r>
+      <w:proofErr w:type="spellStart"/>
+      <w:r>
+        <w:rPr>
+          <w:lang w:val="pt-PT"/>
+        </w:rPr>
+        <w:t>null</w:t>
+      </w:r>
+      <w:proofErr w:type="spellEnd"/>
+      <w:r>
+        <w:rPr>
+          <w:lang w:val="pt-PT"/>
+        </w:rPr>
+        <w:t>(</w:t>
+      </w:r>
+      <w:proofErr w:type="spellStart"/>
+      <w:r>
+        <w:rPr>
+          <w:lang w:val="pt-PT"/>
+        </w:rPr>
+        <w:t>update</w:t>
+      </w:r>
+      <w:proofErr w:type="spellEnd"/>
+      <w:r>
+        <w:rPr>
+          <w:lang w:val="pt-PT"/>
+        </w:rPr>
+        <w:t>)</w:t>
       </w:r>
     </w:p>
     <w:p>
@@ -326,6 +385,7 @@
         </w:rPr>
         <w:t xml:space="preserve"> (</w:t>
       </w:r>
+      <w:proofErr w:type="spellStart"/>
       <w:r>
         <w:rPr>
           <w:u w:val="single"/>
@@ -333,6 +393,7 @@
         </w:rPr>
         <w:t>idPalavra</w:t>
       </w:r>
+      <w:proofErr w:type="spellEnd"/>
       <w:r>
         <w:rPr>
           <w:lang w:val="pt-PT"/>
@@ -354,6 +415,7 @@
         </w:rPr>
         <w:tab/>
       </w:r>
+      <w:proofErr w:type="spellStart"/>
       <w:r>
         <w:rPr>
           <w:lang w:val="pt-PT"/>
@@ -364,7 +426,28 @@
         <w:rPr>
           <w:lang w:val="pt-PT"/>
         </w:rPr>
-        <w:t>ot null(palavra)</w:t>
+        <w:t>ot</w:t>
+      </w:r>
+      <w:proofErr w:type="spellEnd"/>
+      <w:r>
+        <w:rPr>
+          <w:lang w:val="pt-PT"/>
+        </w:rPr>
+        <w:t xml:space="preserve"> </w:t>
+      </w:r>
+      <w:proofErr w:type="spellStart"/>
+      <w:r>
+        <w:rPr>
+          <w:lang w:val="pt-PT"/>
+        </w:rPr>
+        <w:t>null</w:t>
+      </w:r>
+      <w:proofErr w:type="spellEnd"/>
+      <w:r>
+        <w:rPr>
+          <w:lang w:val="pt-PT"/>
+        </w:rPr>
+        <w:t>(palavra)</w:t>
       </w:r>
     </w:p>
     <w:p>
@@ -378,6 +461,7 @@
         </w:rPr>
         <w:tab/>
       </w:r>
+      <w:proofErr w:type="spellStart"/>
       <w:r>
         <w:rPr>
           <w:lang w:val="pt-PT"/>
@@ -388,7 +472,28 @@
         <w:rPr>
           <w:lang w:val="pt-PT"/>
         </w:rPr>
-        <w:t>ot null(classe)</w:t>
+        <w:t>ot</w:t>
+      </w:r>
+      <w:proofErr w:type="spellEnd"/>
+      <w:r>
+        <w:rPr>
+          <w:lang w:val="pt-PT"/>
+        </w:rPr>
+        <w:t xml:space="preserve"> </w:t>
+      </w:r>
+      <w:proofErr w:type="spellStart"/>
+      <w:r>
+        <w:rPr>
+          <w:lang w:val="pt-PT"/>
+        </w:rPr>
+        <w:t>null</w:t>
+      </w:r>
+      <w:proofErr w:type="spellEnd"/>
+      <w:r>
+        <w:rPr>
+          <w:lang w:val="pt-PT"/>
+        </w:rPr>
+        <w:t>(classe)</w:t>
       </w:r>
     </w:p>
     <w:p>
@@ -396,6 +501,7 @@
         <w:pStyle w:val="Body"/>
         <w:ind w:left="216"/>
       </w:pPr>
+      <w:proofErr w:type="gramStart"/>
       <w:r>
         <w:rPr>
           <w:b/>
@@ -406,26 +512,39 @@
       <w:r>
         <w:t>(</w:t>
       </w:r>
+      <w:proofErr w:type="spellStart"/>
+      <w:proofErr w:type="gramEnd"/>
       <w:r>
         <w:rPr>
           <w:u w:val="single"/>
         </w:rPr>
         <w:t>nomeCorpus</w:t>
       </w:r>
+      <w:proofErr w:type="spellEnd"/>
       <w:r>
         <w:t>,</w:t>
       </w:r>
       <w:r>
         <w:t xml:space="preserve"> </w:t>
       </w:r>
+      <w:proofErr w:type="spellStart"/>
       <w:r>
         <w:rPr>
           <w:u w:val="single"/>
         </w:rPr>
         <w:t>idPalavra</w:t>
       </w:r>
-      <w:r>
-        <w:t>, frequencia)</w:t>
+      <w:proofErr w:type="spellEnd"/>
+      <w:r>
+        <w:t xml:space="preserve">, </w:t>
+      </w:r>
+      <w:proofErr w:type="spellStart"/>
+      <w:r>
+        <w:t>frequencia</w:t>
+      </w:r>
+      <w:proofErr w:type="spellEnd"/>
+      <w:r>
+        <w:t>)</w:t>
       </w:r>
     </w:p>
     <w:p>
@@ -435,7 +554,14 @@
       </w:pPr>
       <w:r>
         <w:tab/>
-        <w:t>nomeCorpus: FK (Corpus)</w:t>
+      </w:r>
+      <w:proofErr w:type="spellStart"/>
+      <w:r>
+        <w:t>nomeCorpus</w:t>
+      </w:r>
+      <w:proofErr w:type="spellEnd"/>
+      <w:r>
+        <w:t>: FK (Corpus)</w:t>
       </w:r>
     </w:p>
     <w:p>
@@ -445,7 +571,22 @@
       </w:pPr>
       <w:r>
         <w:tab/>
-        <w:t>idPalavra: FK (Palavra)</w:t>
+      </w:r>
+      <w:proofErr w:type="spellStart"/>
+      <w:r>
+        <w:t>idPalavra</w:t>
+      </w:r>
+      <w:proofErr w:type="spellEnd"/>
+      <w:r>
+        <w:t>: FK (</w:t>
+      </w:r>
+      <w:proofErr w:type="spellStart"/>
+      <w:r>
+        <w:t>Palavra</w:t>
+      </w:r>
+      <w:proofErr w:type="spellEnd"/>
+      <w:r>
+        <w:t>)</w:t>
       </w:r>
     </w:p>
     <w:p>
@@ -455,7 +596,15 @@
       </w:pPr>
       <w:r>
         <w:tab/>
-        <w:t>not null(frequencia)</w:t>
+        <w:t>not null(</w:t>
+      </w:r>
+      <w:proofErr w:type="spellStart"/>
+      <w:r>
+        <w:t>frequencia</w:t>
+      </w:r>
+      <w:proofErr w:type="spellEnd"/>
+      <w:r>
+        <w:t>)</w:t>
       </w:r>
     </w:p>
     <w:p>
@@ -464,21 +613,25 @@
         <w:spacing w:line="360" w:lineRule="auto"/>
         <w:ind w:left="216"/>
       </w:pPr>
+      <w:proofErr w:type="spellStart"/>
       <w:r>
         <w:rPr>
           <w:b/>
         </w:rPr>
         <w:t>Depedencia</w:t>
       </w:r>
+      <w:proofErr w:type="spellEnd"/>
       <w:r>
         <w:t>(</w:t>
       </w:r>
+      <w:proofErr w:type="spellStart"/>
       <w:r>
         <w:rPr>
           <w:u w:val="single"/>
         </w:rPr>
         <w:t>tipodep</w:t>
       </w:r>
+      <w:proofErr w:type="spellEnd"/>
       <w:r>
         <w:t>)</w:t>
       </w:r>
@@ -488,30 +641,38 @@
         <w:pStyle w:val="Body"/>
         <w:ind w:left="216"/>
       </w:pPr>
+      <w:proofErr w:type="spellStart"/>
+      <w:proofErr w:type="gramStart"/>
       <w:r>
         <w:rPr>
           <w:b/>
         </w:rPr>
         <w:t>Propriedade</w:t>
       </w:r>
+      <w:proofErr w:type="spellEnd"/>
       <w:r>
         <w:t>(</w:t>
       </w:r>
+      <w:proofErr w:type="spellStart"/>
+      <w:proofErr w:type="gramEnd"/>
       <w:r>
         <w:rPr>
           <w:u w:val="single"/>
         </w:rPr>
         <w:t>nomeprop</w:t>
       </w:r>
+      <w:proofErr w:type="spellEnd"/>
       <w:r>
         <w:t xml:space="preserve">, </w:t>
       </w:r>
+      <w:proofErr w:type="spellStart"/>
       <w:r>
         <w:rPr>
           <w:u w:val="single"/>
         </w:rPr>
         <w:t>tipodep</w:t>
       </w:r>
+      <w:proofErr w:type="spellEnd"/>
       <w:r>
         <w:t>)</w:t>
       </w:r>
@@ -525,7 +686,22 @@
       <w:r>
         <w:lastRenderedPageBreak/>
         <w:tab/>
-        <w:t>tipodep: FK(Depedencia)</w:t>
+      </w:r>
+      <w:proofErr w:type="spellStart"/>
+      <w:r>
+        <w:t>tipodep</w:t>
+      </w:r>
+      <w:proofErr w:type="spellEnd"/>
+      <w:r>
+        <w:t>: FK(</w:t>
+      </w:r>
+      <w:proofErr w:type="spellStart"/>
+      <w:r>
+        <w:t>Depedencia</w:t>
+      </w:r>
+      <w:proofErr w:type="spellEnd"/>
+      <w:r>
+        <w:t>)</w:t>
       </w:r>
     </w:p>
     <w:p>
@@ -540,10 +716,23 @@
         <w:rPr>
           <w:b/>
         </w:rPr>
-        <w:t>Co-ocorrencia</w:t>
-      </w:r>
-      <w:r>
-        <w:t>(i</w:t>
+        <w:t>Co-</w:t>
+      </w:r>
+      <w:proofErr w:type="spellStart"/>
+      <w:proofErr w:type="gramStart"/>
+      <w:r>
+        <w:rPr>
+          <w:b/>
+        </w:rPr>
+        <w:t>ocorrencia</w:t>
+      </w:r>
+      <w:proofErr w:type="spellEnd"/>
+      <w:r>
+        <w:t>(</w:t>
+      </w:r>
+      <w:proofErr w:type="gramEnd"/>
+      <w:r>
+        <w:t>i</w:t>
       </w:r>
       <w:r>
         <w:rPr>
@@ -569,38 +758,73 @@
       <w:r>
         <w:t xml:space="preserve">, </w:t>
       </w:r>
+      <w:proofErr w:type="spellStart"/>
       <w:r>
         <w:rPr>
           <w:u w:val="single"/>
         </w:rPr>
         <w:t>nomeprop</w:t>
       </w:r>
+      <w:proofErr w:type="spellEnd"/>
       <w:r>
         <w:t xml:space="preserve">, </w:t>
       </w:r>
+      <w:proofErr w:type="spellStart"/>
       <w:r>
         <w:rPr>
           <w:u w:val="single"/>
         </w:rPr>
         <w:t>tipodep</w:t>
       </w:r>
+      <w:proofErr w:type="spellEnd"/>
       <w:r>
         <w:t>,</w:t>
       </w:r>
       <w:r>
         <w:t xml:space="preserve"> </w:t>
       </w:r>
+      <w:proofErr w:type="spellStart"/>
       <w:r>
         <w:rPr>
           <w:u w:val="single"/>
         </w:rPr>
         <w:t>nomeCorpus</w:t>
       </w:r>
+      <w:proofErr w:type="spellEnd"/>
       <w:r>
         <w:t xml:space="preserve">, </w:t>
       </w:r>
-      <w:r>
-        <w:t>frequencia, PMI, Dice, LogDice, ChiPearson, LogLikelihood, Significance)</w:t>
+      <w:proofErr w:type="spellStart"/>
+      <w:r>
+        <w:t>frequencia</w:t>
+      </w:r>
+      <w:proofErr w:type="spellEnd"/>
+      <w:r>
+        <w:t xml:space="preserve">, PMI, Dice, </w:t>
+      </w:r>
+      <w:proofErr w:type="spellStart"/>
+      <w:r>
+        <w:t>LogDice</w:t>
+      </w:r>
+      <w:proofErr w:type="spellEnd"/>
+      <w:r>
+        <w:t xml:space="preserve">, </w:t>
+      </w:r>
+      <w:proofErr w:type="spellStart"/>
+      <w:r>
+        <w:t>ChiPearson</w:t>
+      </w:r>
+      <w:proofErr w:type="spellEnd"/>
+      <w:r>
+        <w:t xml:space="preserve">, </w:t>
+      </w:r>
+      <w:proofErr w:type="spellStart"/>
+      <w:r>
+        <w:t>LogLikelihood</w:t>
+      </w:r>
+      <w:proofErr w:type="spellEnd"/>
+      <w:r>
+        <w:t>, Significance)</w:t>
       </w:r>
       <w:r>
         <w:rPr>
@@ -621,7 +845,24 @@
         <w:tab/>
       </w:r>
       <w:r>
-        <w:t>idPalavra1: FK(Palavra)</w:t>
+        <w:t>idPalavra1</w:t>
+      </w:r>
+      <w:r>
+        <w:t xml:space="preserve">, </w:t>
+      </w:r>
+      <w:r>
+        <w:t>idPalavra2</w:t>
+      </w:r>
+      <w:r>
+        <w:t>: FK(</w:t>
+      </w:r>
+      <w:proofErr w:type="spellStart"/>
+      <w:r>
+        <w:t>Palavra</w:t>
+      </w:r>
+      <w:proofErr w:type="spellEnd"/>
+      <w:r>
+        <w:t>)</w:t>
       </w:r>
     </w:p>
     <w:p>
@@ -629,12 +870,35 @@
         <w:pStyle w:val="Body"/>
         <w:ind w:left="216"/>
       </w:pPr>
-      <w:r>
-        <w:t xml:space="preserve"> </w:t>
-      </w:r>
+      <w:bookmarkStart w:id="0" w:name="_GoBack"/>
+      <w:bookmarkEnd w:id="0"/>
       <w:r>
         <w:tab/>
-        <w:t>idPalavra2: FK(Palavra)</w:t>
+      </w:r>
+      <w:proofErr w:type="spellStart"/>
+      <w:r>
+        <w:t>nomeprop</w:t>
+      </w:r>
+      <w:proofErr w:type="spellEnd"/>
+      <w:r>
+        <w:t xml:space="preserve">, </w:t>
+      </w:r>
+      <w:proofErr w:type="spellStart"/>
+      <w:r>
+        <w:t>tipodep</w:t>
+      </w:r>
+      <w:proofErr w:type="spellEnd"/>
+      <w:r>
+        <w:t>: FK(</w:t>
+      </w:r>
+      <w:r>
+        <w:rPr>
+          <w:lang w:val="pt-PT"/>
+        </w:rPr>
+        <w:t>Propriedade</w:t>
+      </w:r>
+      <w:r>
+        <w:t>)</w:t>
       </w:r>
     </w:p>
     <w:p>
@@ -644,34 +908,14 @@
       </w:pPr>
       <w:r>
         <w:tab/>
-        <w:t>nomeprop</w:t>
-      </w:r>
-      <w:r>
-        <w:t xml:space="preserve">, </w:t>
-      </w:r>
-      <w:bookmarkStart w:id="0" w:name="_GoBack"/>
-      <w:bookmarkEnd w:id="0"/>
-      <w:r>
-        <w:t>tipodep: FK(</w:t>
-      </w:r>
-      <w:r>
-        <w:rPr>
-          <w:lang w:val="pt-PT"/>
-        </w:rPr>
-        <w:t>Propriedade</w:t>
-      </w:r>
-      <w:r>
-        <w:t>)</w:t>
-      </w:r>
-    </w:p>
-    <w:p>
-      <w:pPr>
-        <w:pStyle w:val="Body"/>
-        <w:ind w:left="216"/>
-      </w:pPr>
-      <w:r>
-        <w:tab/>
-        <w:t>nomeCorpus: FK(</w:t>
+      </w:r>
+      <w:proofErr w:type="spellStart"/>
+      <w:r>
+        <w:t>nomeCorpus</w:t>
+      </w:r>
+      <w:proofErr w:type="spellEnd"/>
+      <w:r>
+        <w:t>: FK(</w:t>
       </w:r>
       <w:r>
         <w:rPr>
@@ -691,7 +935,15 @@
       </w:pPr>
       <w:r>
         <w:tab/>
-        <w:t>not null(frequencia)</w:t>
+        <w:t>not null(</w:t>
+      </w:r>
+      <w:proofErr w:type="spellStart"/>
+      <w:r>
+        <w:t>frequencia</w:t>
+      </w:r>
+      <w:proofErr w:type="spellEnd"/>
+      <w:r>
+        <w:t>)</w:t>
       </w:r>
     </w:p>
     <w:p>
@@ -699,23 +951,45 @@
         <w:pStyle w:val="Body"/>
         <w:ind w:left="216"/>
       </w:pPr>
+      <w:proofErr w:type="spellStart"/>
+      <w:proofErr w:type="gramStart"/>
       <w:r>
         <w:rPr>
           <w:b/>
         </w:rPr>
         <w:t>Frase</w:t>
       </w:r>
+      <w:proofErr w:type="spellEnd"/>
       <w:r>
         <w:t>(</w:t>
       </w:r>
+      <w:proofErr w:type="spellStart"/>
+      <w:proofErr w:type="gramEnd"/>
       <w:r>
         <w:rPr>
           <w:u w:val="single"/>
         </w:rPr>
         <w:t>idFrase</w:t>
       </w:r>
-      <w:r>
-        <w:t>, frase, nomeCorpus)</w:t>
+      <w:proofErr w:type="spellEnd"/>
+      <w:r>
+        <w:t xml:space="preserve">, </w:t>
+      </w:r>
+      <w:proofErr w:type="spellStart"/>
+      <w:r>
+        <w:t>frase</w:t>
+      </w:r>
+      <w:proofErr w:type="spellEnd"/>
+      <w:r>
+        <w:t xml:space="preserve">, </w:t>
+      </w:r>
+      <w:proofErr w:type="spellStart"/>
+      <w:r>
+        <w:t>nomeCorpus</w:t>
+      </w:r>
+      <w:proofErr w:type="spellEnd"/>
+      <w:r>
+        <w:t>)</w:t>
       </w:r>
     </w:p>
     <w:p>
@@ -730,9 +1004,11 @@
         </w:rPr>
         <w:tab/>
       </w:r>
+      <w:proofErr w:type="spellStart"/>
       <w:r>
         <w:t>nomeCorpus</w:t>
       </w:r>
+      <w:proofErr w:type="spellEnd"/>
       <w:r>
         <w:t>: FK(Corpus)</w:t>
       </w:r>
@@ -750,7 +1026,15 @@
         <w:tab/>
       </w:r>
       <w:r>
-        <w:t>not null(frase)</w:t>
+        <w:t>not null(</w:t>
+      </w:r>
+      <w:proofErr w:type="spellStart"/>
+      <w:r>
+        <w:t>frase</w:t>
+      </w:r>
+      <w:proofErr w:type="spellEnd"/>
+      <w:r>
+        <w:t>)</w:t>
       </w:r>
     </w:p>
     <w:p>
@@ -762,6 +1046,7 @@
           <w:lang w:val="pt-PT"/>
         </w:rPr>
       </w:pPr>
+      <w:proofErr w:type="gramStart"/>
       <w:r>
         <w:rPr>
           <w:b/>
@@ -775,6 +1060,7 @@
         </w:rPr>
         <w:t>(</w:t>
       </w:r>
+      <w:proofErr w:type="gramEnd"/>
       <w:r>
         <w:rPr>
           <w:u w:val="single"/>
@@ -801,6 +1087,7 @@
         </w:rPr>
         <w:t xml:space="preserve">, </w:t>
       </w:r>
+      <w:proofErr w:type="spellStart"/>
       <w:r>
         <w:rPr>
           <w:u w:val="single"/>
@@ -808,12 +1095,14 @@
         </w:rPr>
         <w:t>nomeprop</w:t>
       </w:r>
+      <w:proofErr w:type="spellEnd"/>
       <w:r>
         <w:rPr>
           <w:lang w:val="pt-PT"/>
         </w:rPr>
         <w:t xml:space="preserve">, </w:t>
       </w:r>
+      <w:proofErr w:type="spellStart"/>
       <w:r>
         <w:rPr>
           <w:u w:val="single"/>
@@ -821,18 +1110,28 @@
         </w:rPr>
         <w:t>tipodep</w:t>
       </w:r>
+      <w:proofErr w:type="spellEnd"/>
       <w:r>
         <w:rPr>
           <w:lang w:val="pt-PT"/>
         </w:rPr>
         <w:t xml:space="preserve">, </w:t>
       </w:r>
+      <w:proofErr w:type="spellStart"/>
       <w:r>
         <w:rPr>
           <w:u w:val="single"/>
           <w:lang w:val="pt-PT"/>
         </w:rPr>
-        <w:t>idFrase)</w:t>
+        <w:t>idFrase</w:t>
+      </w:r>
+      <w:proofErr w:type="spellEnd"/>
+      <w:r>
+        <w:rPr>
+          <w:u w:val="single"/>
+          <w:lang w:val="pt-PT"/>
+        </w:rPr>
+        <w:t>)</w:t>
       </w:r>
     </w:p>
     <w:p>
@@ -852,14 +1151,29 @@
       <w:r>
         <w:t xml:space="preserve">, </w:t>
       </w:r>
+      <w:proofErr w:type="spellStart"/>
       <w:r>
         <w:t>nomeprop</w:t>
       </w:r>
+      <w:proofErr w:type="spellEnd"/>
       <w:r>
         <w:t xml:space="preserve">, </w:t>
       </w:r>
-      <w:r>
-        <w:t>tipodep: FK(Co-ocorrencia)</w:t>
+      <w:proofErr w:type="spellStart"/>
+      <w:r>
+        <w:t>tipodep</w:t>
+      </w:r>
+      <w:proofErr w:type="spellEnd"/>
+      <w:r>
+        <w:t>: FK(Co-</w:t>
+      </w:r>
+      <w:proofErr w:type="spellStart"/>
+      <w:r>
+        <w:t>ocorrencia</w:t>
+      </w:r>
+      <w:proofErr w:type="spellEnd"/>
+      <w:r>
+        <w:t>)</w:t>
       </w:r>
     </w:p>
     <w:p>
@@ -872,7 +1186,22 @@
       </w:pPr>
       <w:r>
         <w:tab/>
-        <w:t>idFrase: FK (Frase)</w:t>
+      </w:r>
+      <w:proofErr w:type="spellStart"/>
+      <w:r>
+        <w:t>idFrase</w:t>
+      </w:r>
+      <w:proofErr w:type="spellEnd"/>
+      <w:r>
+        <w:t>: FK (</w:t>
+      </w:r>
+      <w:proofErr w:type="spellStart"/>
+      <w:r>
+        <w:t>Frase</w:t>
+      </w:r>
+      <w:proofErr w:type="spellEnd"/>
+      <w:r>
+        <w:t>)</w:t>
       </w:r>
     </w:p>
     <w:sectPr>
@@ -3331,7 +3660,7 @@
 </file>
 
 <file path=customXml/itemProps1.xml><?xml version="1.0" encoding="utf-8"?>
-<ds:datastoreItem xmlns:ds="http://schemas.openxmlformats.org/officeDocument/2006/customXml" ds:itemID="{FCA5C437-9FBC-4949-830A-8C252B9DAF18}">
+<ds:datastoreItem xmlns:ds="http://schemas.openxmlformats.org/officeDocument/2006/customXml" ds:itemID="{9A66FE90-7CC7-564D-B795-7778871D4527}">
   <ds:schemaRefs>
     <ds:schemaRef ds:uri="http://schemas.openxmlformats.org/officeDocument/2006/bibliography"/>
   </ds:schemaRefs>

</xml_diff>

<commit_message>
restriçoes de integridade - DB
</commit_message>
<xml_diff>
--- a/ModeloBaseDados/Basededados.docx
+++ b/ModeloBaseDados/Basededados.docx
@@ -148,7 +148,6 @@
         </w:rPr>
         <w:t>RI1</w:t>
       </w:r>
-      <w:proofErr w:type="gramStart"/>
       <w:r>
         <w:rPr>
           <w:lang w:val="pt-PT"/>
@@ -159,14 +158,7 @@
         <w:rPr>
           <w:lang w:val="pt-PT"/>
         </w:rPr>
-        <w:t xml:space="preserve"> As</w:t>
-      </w:r>
-      <w:proofErr w:type="gramEnd"/>
-      <w:r>
-        <w:rPr>
-          <w:lang w:val="pt-PT"/>
-        </w:rPr>
-        <w:t xml:space="preserve"> palavras presentes</w:t>
+        <w:t xml:space="preserve"> As palavras presentes</w:t>
       </w:r>
       <w:r>
         <w:rPr>
@@ -174,7 +166,6 @@
         </w:rPr>
         <w:t xml:space="preserve"> na associação </w:t>
       </w:r>
-      <w:proofErr w:type="spellStart"/>
       <w:r>
         <w:rPr>
           <w:i/>
@@ -182,7 +173,6 @@
         </w:rPr>
         <w:t>Co-ocorrencia</w:t>
       </w:r>
-      <w:proofErr w:type="spellEnd"/>
       <w:r>
         <w:rPr>
           <w:lang w:val="pt-PT"/>
@@ -200,7 +190,33 @@
         <w:rPr>
           <w:lang w:val="pt-PT"/>
         </w:rPr>
-        <w:t xml:space="preserve"> ao qual esta está associada.</w:t>
+        <w:t xml:space="preserve"> ao qual esta está associada, e devem estar associados a mesma Propriedade </w:t>
+      </w:r>
+      <w:r>
+        <w:rPr>
+          <w:lang w:val="pt-PT"/>
+        </w:rPr>
+        <w:t xml:space="preserve">com qual se relacionam </w:t>
+      </w:r>
+      <w:r>
+        <w:rPr>
+          <w:lang w:val="pt-PT"/>
+        </w:rPr>
+        <w:t xml:space="preserve">em </w:t>
+      </w:r>
+      <w:bookmarkStart w:id="0" w:name="_GoBack"/>
+      <w:bookmarkEnd w:id="0"/>
+      <w:r>
+        <w:rPr>
+          <w:lang w:val="pt-PT"/>
+        </w:rPr>
+        <w:t>Pertence</w:t>
+      </w:r>
+      <w:r>
+        <w:rPr>
+          <w:lang w:val="pt-PT"/>
+        </w:rPr>
+        <w:t xml:space="preserve">. </w:t>
       </w:r>
     </w:p>
     <w:p>
@@ -215,19 +231,70 @@
           <w:b/>
           <w:lang w:val="pt-PT"/>
         </w:rPr>
-        <w:t>RI2</w:t>
-      </w:r>
-      <w:r>
-        <w:rPr>
-          <w:lang w:val="pt-PT"/>
-        </w:rPr>
-        <w:t>: (</w:t>
-      </w:r>
-      <w:r>
-        <w:rPr>
-          <w:lang w:val="pt-PT"/>
-        </w:rPr>
-        <w:t>falta uma RI que analise a "malha" entre que envolve "exemplifica", "coocorrencia2 E "pertence".</w:t>
+        <w:t>RI</w:t>
+      </w:r>
+      <w:r>
+        <w:rPr>
+          <w:b/>
+          <w:lang w:val="pt-PT"/>
+        </w:rPr>
+        <w:t>2</w:t>
+      </w:r>
+      <w:r>
+        <w:rPr>
+          <w:lang w:val="pt-PT"/>
+        </w:rPr>
+        <w:t>:</w:t>
+      </w:r>
+      <w:r>
+        <w:rPr>
+          <w:lang w:val="pt-PT"/>
+        </w:rPr>
+        <w:t>As frases presentes na associação Exemplifica devem pertencer ao Corpus ao qual a Co-ocorrência está associada.</w:t>
+      </w:r>
+      <w:r>
+        <w:rPr>
+          <w:lang w:val="pt-PT"/>
+        </w:rPr>
+        <w:t xml:space="preserve"> </w:t>
+      </w:r>
+    </w:p>
+    <w:p>
+      <w:pPr>
+        <w:pStyle w:val="Body"/>
+        <w:rPr>
+          <w:lang w:val="pt-PT"/>
+        </w:rPr>
+      </w:pPr>
+      <w:r>
+        <w:rPr>
+          <w:lang w:val="pt-PT"/>
+        </w:rPr>
+        <w:t>%%</w:t>
+      </w:r>
+      <w:r>
+        <w:rPr>
+          <w:lang w:val="pt-PT"/>
+        </w:rPr>
+        <w:t>(</w:t>
+      </w:r>
+      <w:r>
+        <w:rPr>
+          <w:lang w:val="pt-PT"/>
+        </w:rPr>
+        <w:t xml:space="preserve">falta uma RI que analise a "malha" entre que envolve "exemplifica", </w:t>
+      </w:r>
+      <w:r>
+        <w:rPr>
+          <w:lang w:val="pt-PT"/>
+        </w:rPr>
+        <w:t>"coocorrência”</w:t>
+      </w:r>
+      <w:r>
+        <w:rPr>
+          <w:lang w:val="pt-PT"/>
+        </w:rPr>
+        <w:t xml:space="preserve"> E "pertence".</w:t>
       </w:r>
       <w:r>
         <w:rPr>
@@ -283,21 +350,7 @@
         <w:rPr>
           <w:lang w:val="pt-PT"/>
         </w:rPr>
-        <w:t xml:space="preserve">, fonte, época, género, </w:t>
-      </w:r>
-      <w:proofErr w:type="spellStart"/>
-      <w:r>
-        <w:rPr>
-          <w:lang w:val="pt-PT"/>
-        </w:rPr>
-        <w:t>update</w:t>
-      </w:r>
-      <w:proofErr w:type="spellEnd"/>
-      <w:r>
-        <w:rPr>
-          <w:lang w:val="pt-PT"/>
-        </w:rPr>
-        <w:t>)</w:t>
+        <w:t>, fonte, época, género, update)</w:t>
       </w:r>
     </w:p>
     <w:p>
@@ -315,7 +368,6 @@
         </w:rPr>
         <w:tab/>
       </w:r>
-      <w:proofErr w:type="spellStart"/>
       <w:r>
         <w:rPr>
           <w:lang w:val="pt-PT"/>
@@ -326,42 +378,7 @@
         <w:rPr>
           <w:lang w:val="pt-PT"/>
         </w:rPr>
-        <w:t>ot</w:t>
-      </w:r>
-      <w:proofErr w:type="spellEnd"/>
-      <w:r>
-        <w:rPr>
-          <w:lang w:val="pt-PT"/>
-        </w:rPr>
-        <w:t xml:space="preserve"> </w:t>
-      </w:r>
-      <w:proofErr w:type="spellStart"/>
-      <w:r>
-        <w:rPr>
-          <w:lang w:val="pt-PT"/>
-        </w:rPr>
-        <w:t>null</w:t>
-      </w:r>
-      <w:proofErr w:type="spellEnd"/>
-      <w:r>
-        <w:rPr>
-          <w:lang w:val="pt-PT"/>
-        </w:rPr>
-        <w:t>(</w:t>
-      </w:r>
-      <w:proofErr w:type="spellStart"/>
-      <w:r>
-        <w:rPr>
-          <w:lang w:val="pt-PT"/>
-        </w:rPr>
-        <w:t>update</w:t>
-      </w:r>
-      <w:proofErr w:type="spellEnd"/>
-      <w:r>
-        <w:rPr>
-          <w:lang w:val="pt-PT"/>
-        </w:rPr>
-        <w:t>)</w:t>
+        <w:t>ot null(update)</w:t>
       </w:r>
     </w:p>
     <w:p>
@@ -385,7 +402,6 @@
         </w:rPr>
         <w:t xml:space="preserve"> (</w:t>
       </w:r>
-      <w:proofErr w:type="spellStart"/>
       <w:r>
         <w:rPr>
           <w:u w:val="single"/>
@@ -393,7 +409,6 @@
         </w:rPr>
         <w:t>idPalavra</w:t>
       </w:r>
-      <w:proofErr w:type="spellEnd"/>
       <w:r>
         <w:rPr>
           <w:lang w:val="pt-PT"/>
@@ -415,7 +430,6 @@
         </w:rPr>
         <w:tab/>
       </w:r>
-      <w:proofErr w:type="spellStart"/>
       <w:r>
         <w:rPr>
           <w:lang w:val="pt-PT"/>
@@ -426,28 +440,7 @@
         <w:rPr>
           <w:lang w:val="pt-PT"/>
         </w:rPr>
-        <w:t>ot</w:t>
-      </w:r>
-      <w:proofErr w:type="spellEnd"/>
-      <w:r>
-        <w:rPr>
-          <w:lang w:val="pt-PT"/>
-        </w:rPr>
-        <w:t xml:space="preserve"> </w:t>
-      </w:r>
-      <w:proofErr w:type="spellStart"/>
-      <w:r>
-        <w:rPr>
-          <w:lang w:val="pt-PT"/>
-        </w:rPr>
-        <w:t>null</w:t>
-      </w:r>
-      <w:proofErr w:type="spellEnd"/>
-      <w:r>
-        <w:rPr>
-          <w:lang w:val="pt-PT"/>
-        </w:rPr>
-        <w:t>(palavra)</w:t>
+        <w:t>ot null(palavra)</w:t>
       </w:r>
     </w:p>
     <w:p>
@@ -461,7 +454,6 @@
         </w:rPr>
         <w:tab/>
       </w:r>
-      <w:proofErr w:type="spellStart"/>
       <w:r>
         <w:rPr>
           <w:lang w:val="pt-PT"/>
@@ -472,28 +464,7 @@
         <w:rPr>
           <w:lang w:val="pt-PT"/>
         </w:rPr>
-        <w:t>ot</w:t>
-      </w:r>
-      <w:proofErr w:type="spellEnd"/>
-      <w:r>
-        <w:rPr>
-          <w:lang w:val="pt-PT"/>
-        </w:rPr>
-        <w:t xml:space="preserve"> </w:t>
-      </w:r>
-      <w:proofErr w:type="spellStart"/>
-      <w:r>
-        <w:rPr>
-          <w:lang w:val="pt-PT"/>
-        </w:rPr>
-        <w:t>null</w:t>
-      </w:r>
-      <w:proofErr w:type="spellEnd"/>
-      <w:r>
-        <w:rPr>
-          <w:lang w:val="pt-PT"/>
-        </w:rPr>
-        <w:t>(classe)</w:t>
+        <w:t>ot null(classe)</w:t>
       </w:r>
     </w:p>
     <w:p>
@@ -501,7 +472,6 @@
         <w:pStyle w:val="Body"/>
         <w:ind w:left="216"/>
       </w:pPr>
-      <w:proofErr w:type="gramStart"/>
       <w:r>
         <w:rPr>
           <w:b/>
@@ -512,67 +482,50 @@
       <w:r>
         <w:t>(</w:t>
       </w:r>
-      <w:proofErr w:type="spellStart"/>
-      <w:proofErr w:type="gramEnd"/>
       <w:r>
         <w:rPr>
           <w:u w:val="single"/>
         </w:rPr>
         <w:t>nomeCorpus</w:t>
       </w:r>
-      <w:proofErr w:type="spellEnd"/>
       <w:r>
         <w:t>,</w:t>
       </w:r>
       <w:r>
         <w:t xml:space="preserve"> </w:t>
       </w:r>
-      <w:proofErr w:type="spellStart"/>
       <w:r>
         <w:rPr>
           <w:u w:val="single"/>
         </w:rPr>
         <w:t>idPalavra</w:t>
       </w:r>
-      <w:proofErr w:type="spellEnd"/>
       <w:r>
         <w:t>,</w:t>
       </w:r>
       <w:r>
         <w:t xml:space="preserve"> </w:t>
       </w:r>
-      <w:proofErr w:type="spellStart"/>
       <w:r>
         <w:rPr>
           <w:u w:val="single"/>
         </w:rPr>
         <w:t>nomeprop</w:t>
       </w:r>
-      <w:proofErr w:type="spellEnd"/>
       <w:r>
         <w:t xml:space="preserve">, </w:t>
       </w:r>
-      <w:proofErr w:type="spellStart"/>
       <w:r>
         <w:rPr>
           <w:u w:val="single"/>
         </w:rPr>
         <w:t>tipodep</w:t>
       </w:r>
-      <w:proofErr w:type="spellEnd"/>
       <w:r>
         <w:t>,</w:t>
       </w:r>
       <w:r>
-        <w:t xml:space="preserve"> </w:t>
-      </w:r>
-      <w:proofErr w:type="spellStart"/>
-      <w:r>
-        <w:t>frequencia</w:t>
-      </w:r>
-      <w:proofErr w:type="spellEnd"/>
-      <w:r>
-        <w:t>)</w:t>
+        <w:t xml:space="preserve"> frequencia)</w:t>
       </w:r>
     </w:p>
     <w:p>
@@ -582,14 +535,7 @@
       </w:pPr>
       <w:r>
         <w:tab/>
-      </w:r>
-      <w:proofErr w:type="spellStart"/>
-      <w:r>
-        <w:t>nomeCorpus</w:t>
-      </w:r>
-      <w:proofErr w:type="spellEnd"/>
-      <w:r>
-        <w:t>: FK (Corpus)</w:t>
+        <w:t>nomeCorpus: FK (Corpus)</w:t>
       </w:r>
     </w:p>
     <w:p>
@@ -599,22 +545,7 @@
       </w:pPr>
       <w:r>
         <w:tab/>
-      </w:r>
-      <w:proofErr w:type="spellStart"/>
-      <w:r>
-        <w:t>idPalavra</w:t>
-      </w:r>
-      <w:proofErr w:type="spellEnd"/>
-      <w:r>
-        <w:t>: FK (</w:t>
-      </w:r>
-      <w:proofErr w:type="spellStart"/>
-      <w:r>
-        <w:t>Palavra</w:t>
-      </w:r>
-      <w:proofErr w:type="spellEnd"/>
-      <w:r>
-        <w:t>)</w:t>
+        <w:t>idPalavra: FK (Palavra)</w:t>
       </w:r>
     </w:p>
     <w:p>
@@ -624,25 +555,8 @@
       </w:pPr>
       <w:r>
         <w:tab/>
-      </w:r>
-      <w:proofErr w:type="spellStart"/>
-      <w:r>
-        <w:t>nomeprop</w:t>
-      </w:r>
-      <w:proofErr w:type="spellEnd"/>
-      <w:r>
-        <w:t xml:space="preserve">, </w:t>
-      </w:r>
-      <w:proofErr w:type="spellStart"/>
-      <w:r>
-        <w:t>tipodep</w:t>
-      </w:r>
-      <w:proofErr w:type="spellEnd"/>
-      <w:r>
-        <w:t>: FK (Propriedade)</w:t>
-      </w:r>
-      <w:bookmarkStart w:id="0" w:name="_GoBack"/>
-      <w:bookmarkEnd w:id="0"/>
+        <w:t>nomeprop, tipodep: FK (Propriedade)</w:t>
+      </w:r>
     </w:p>
     <w:p>
       <w:pPr>
@@ -651,15 +565,7 @@
       </w:pPr>
       <w:r>
         <w:tab/>
-        <w:t>not null(</w:t>
-      </w:r>
-      <w:proofErr w:type="spellStart"/>
-      <w:r>
-        <w:t>frequencia</w:t>
-      </w:r>
-      <w:proofErr w:type="spellEnd"/>
-      <w:r>
-        <w:t>)</w:t>
+        <w:t>not null(frequencia)</w:t>
       </w:r>
     </w:p>
     <w:p>
@@ -668,25 +574,22 @@
         <w:spacing w:line="360" w:lineRule="auto"/>
         <w:ind w:left="216"/>
       </w:pPr>
-      <w:proofErr w:type="spellStart"/>
       <w:r>
         <w:rPr>
           <w:b/>
         </w:rPr>
+        <w:lastRenderedPageBreak/>
         <w:t>Depedencia</w:t>
       </w:r>
-      <w:proofErr w:type="spellEnd"/>
       <w:r>
         <w:t>(</w:t>
       </w:r>
-      <w:proofErr w:type="spellStart"/>
       <w:r>
         <w:rPr>
           <w:u w:val="single"/>
         </w:rPr>
         <w:t>tipodep</w:t>
       </w:r>
-      <w:proofErr w:type="spellEnd"/>
       <w:r>
         <w:t>)</w:t>
       </w:r>
@@ -696,39 +599,30 @@
         <w:pStyle w:val="Body"/>
         <w:ind w:left="216"/>
       </w:pPr>
-      <w:proofErr w:type="spellStart"/>
-      <w:proofErr w:type="gramStart"/>
       <w:r>
         <w:rPr>
           <w:b/>
         </w:rPr>
-        <w:lastRenderedPageBreak/>
         <w:t>Propriedade</w:t>
       </w:r>
-      <w:proofErr w:type="spellEnd"/>
       <w:r>
         <w:t>(</w:t>
       </w:r>
-      <w:proofErr w:type="spellStart"/>
-      <w:proofErr w:type="gramEnd"/>
       <w:r>
         <w:rPr>
           <w:u w:val="single"/>
         </w:rPr>
         <w:t>nomeprop</w:t>
       </w:r>
-      <w:proofErr w:type="spellEnd"/>
       <w:r>
         <w:t xml:space="preserve">, </w:t>
       </w:r>
-      <w:proofErr w:type="spellStart"/>
       <w:r>
         <w:rPr>
           <w:u w:val="single"/>
         </w:rPr>
         <w:t>tipodep</w:t>
       </w:r>
-      <w:proofErr w:type="spellEnd"/>
       <w:r>
         <w:t>)</w:t>
       </w:r>
@@ -741,22 +635,7 @@
       </w:pPr>
       <w:r>
         <w:tab/>
-      </w:r>
-      <w:proofErr w:type="spellStart"/>
-      <w:r>
-        <w:t>tipodep</w:t>
-      </w:r>
-      <w:proofErr w:type="spellEnd"/>
-      <w:r>
-        <w:t>: FK(</w:t>
-      </w:r>
-      <w:proofErr w:type="spellStart"/>
-      <w:r>
-        <w:t>Depedencia</w:t>
-      </w:r>
-      <w:proofErr w:type="spellEnd"/>
-      <w:r>
-        <w:t>)</w:t>
+        <w:t>tipodep: FK(Depedencia)</w:t>
       </w:r>
     </w:p>
     <w:p>
@@ -771,23 +650,10 @@
         <w:rPr>
           <w:b/>
         </w:rPr>
-        <w:t>Co-</w:t>
-      </w:r>
-      <w:proofErr w:type="spellStart"/>
-      <w:proofErr w:type="gramStart"/>
-      <w:r>
-        <w:rPr>
-          <w:b/>
-        </w:rPr>
-        <w:t>ocorrencia</w:t>
-      </w:r>
-      <w:proofErr w:type="spellEnd"/>
-      <w:r>
-        <w:t>(</w:t>
-      </w:r>
-      <w:proofErr w:type="gramEnd"/>
-      <w:r>
-        <w:t>i</w:t>
+        <w:t>Co-ocorrencia</w:t>
+      </w:r>
+      <w:r>
+        <w:t>(i</w:t>
       </w:r>
       <w:r>
         <w:rPr>
@@ -813,73 +679,38 @@
       <w:r>
         <w:t xml:space="preserve">, </w:t>
       </w:r>
-      <w:proofErr w:type="spellStart"/>
       <w:r>
         <w:rPr>
           <w:u w:val="single"/>
         </w:rPr>
         <w:t>nomeprop</w:t>
       </w:r>
-      <w:proofErr w:type="spellEnd"/>
       <w:r>
         <w:t xml:space="preserve">, </w:t>
       </w:r>
-      <w:proofErr w:type="spellStart"/>
       <w:r>
         <w:rPr>
           <w:u w:val="single"/>
         </w:rPr>
         <w:t>tipodep</w:t>
       </w:r>
-      <w:proofErr w:type="spellEnd"/>
       <w:r>
         <w:t>,</w:t>
       </w:r>
       <w:r>
         <w:t xml:space="preserve"> </w:t>
       </w:r>
-      <w:proofErr w:type="spellStart"/>
       <w:r>
         <w:rPr>
           <w:u w:val="single"/>
         </w:rPr>
         <w:t>nomeCorpus</w:t>
       </w:r>
-      <w:proofErr w:type="spellEnd"/>
       <w:r>
         <w:t xml:space="preserve">, </w:t>
       </w:r>
-      <w:proofErr w:type="spellStart"/>
-      <w:r>
-        <w:t>frequencia</w:t>
-      </w:r>
-      <w:proofErr w:type="spellEnd"/>
-      <w:r>
-        <w:t xml:space="preserve">, PMI, Dice, </w:t>
-      </w:r>
-      <w:proofErr w:type="spellStart"/>
-      <w:r>
-        <w:t>LogDice</w:t>
-      </w:r>
-      <w:proofErr w:type="spellEnd"/>
-      <w:r>
-        <w:t xml:space="preserve">, </w:t>
-      </w:r>
-      <w:proofErr w:type="spellStart"/>
-      <w:r>
-        <w:t>ChiPearson</w:t>
-      </w:r>
-      <w:proofErr w:type="spellEnd"/>
-      <w:r>
-        <w:t xml:space="preserve">, </w:t>
-      </w:r>
-      <w:proofErr w:type="spellStart"/>
-      <w:r>
-        <w:t>LogLikelihood</w:t>
-      </w:r>
-      <w:proofErr w:type="spellEnd"/>
-      <w:r>
-        <w:t>, Significance)</w:t>
+      <w:r>
+        <w:t>frequencia, PMI, Dice, LogDice, ChiPearson, LogLikelihood, Significance)</w:t>
       </w:r>
       <w:r>
         <w:rPr>
@@ -906,15 +737,7 @@
         <w:t>, idPalavra2</w:t>
       </w:r>
       <w:r>
-        <w:t>: FK(</w:t>
-      </w:r>
-      <w:proofErr w:type="spellStart"/>
-      <w:r>
-        <w:t>Palavra</w:t>
-      </w:r>
-      <w:proofErr w:type="spellEnd"/>
-      <w:r>
-        <w:t>)</w:t>
+        <w:t>: FK(Palavra)</w:t>
       </w:r>
     </w:p>
     <w:p>
@@ -924,22 +747,13 @@
       </w:pPr>
       <w:r>
         <w:tab/>
-      </w:r>
-      <w:proofErr w:type="spellStart"/>
-      <w:r>
         <w:t>nomeprop</w:t>
       </w:r>
-      <w:proofErr w:type="spellEnd"/>
       <w:r>
         <w:t xml:space="preserve">, </w:t>
       </w:r>
-      <w:proofErr w:type="spellStart"/>
-      <w:r>
-        <w:t>tipodep</w:t>
-      </w:r>
-      <w:proofErr w:type="spellEnd"/>
-      <w:r>
-        <w:t>: FK(</w:t>
+      <w:r>
+        <w:t>tipodep: FK(</w:t>
       </w:r>
       <w:r>
         <w:rPr>
@@ -958,14 +772,7 @@
       </w:pPr>
       <w:r>
         <w:tab/>
-      </w:r>
-      <w:proofErr w:type="spellStart"/>
-      <w:r>
-        <w:t>nomeCorpus</w:t>
-      </w:r>
-      <w:proofErr w:type="spellEnd"/>
-      <w:r>
-        <w:t>: FK(</w:t>
+        <w:t>nomeCorpus: FK(</w:t>
       </w:r>
       <w:r>
         <w:rPr>
@@ -985,15 +792,7 @@
       </w:pPr>
       <w:r>
         <w:tab/>
-        <w:t>not null(</w:t>
-      </w:r>
-      <w:proofErr w:type="spellStart"/>
-      <w:r>
-        <w:t>frequencia</w:t>
-      </w:r>
-      <w:proofErr w:type="spellEnd"/>
-      <w:r>
-        <w:t>)</w:t>
+        <w:t>not null(frequencia)</w:t>
       </w:r>
     </w:p>
     <w:p>
@@ -1001,45 +800,23 @@
         <w:pStyle w:val="Body"/>
         <w:ind w:left="216"/>
       </w:pPr>
-      <w:proofErr w:type="spellStart"/>
-      <w:proofErr w:type="gramStart"/>
       <w:r>
         <w:rPr>
           <w:b/>
         </w:rPr>
         <w:t>Frase</w:t>
       </w:r>
-      <w:proofErr w:type="spellEnd"/>
       <w:r>
         <w:t>(</w:t>
       </w:r>
-      <w:proofErr w:type="spellStart"/>
-      <w:proofErr w:type="gramEnd"/>
       <w:r>
         <w:rPr>
           <w:u w:val="single"/>
         </w:rPr>
         <w:t>idFrase</w:t>
       </w:r>
-      <w:proofErr w:type="spellEnd"/>
-      <w:r>
-        <w:t xml:space="preserve">, </w:t>
-      </w:r>
-      <w:proofErr w:type="spellStart"/>
-      <w:r>
-        <w:t>frase</w:t>
-      </w:r>
-      <w:proofErr w:type="spellEnd"/>
-      <w:r>
-        <w:t xml:space="preserve">, </w:t>
-      </w:r>
-      <w:proofErr w:type="spellStart"/>
-      <w:r>
-        <w:t>nomeCorpus</w:t>
-      </w:r>
-      <w:proofErr w:type="spellEnd"/>
-      <w:r>
-        <w:t>)</w:t>
+      <w:r>
+        <w:t>, frase, nomeCorpus)</w:t>
       </w:r>
     </w:p>
     <w:p>
@@ -1054,11 +831,9 @@
         </w:rPr>
         <w:tab/>
       </w:r>
-      <w:proofErr w:type="spellStart"/>
       <w:r>
         <w:t>nomeCorpus</w:t>
       </w:r>
-      <w:proofErr w:type="spellEnd"/>
       <w:r>
         <w:t>: FK(Corpus)</w:t>
       </w:r>
@@ -1076,15 +851,7 @@
         <w:tab/>
       </w:r>
       <w:r>
-        <w:t>not null(</w:t>
-      </w:r>
-      <w:proofErr w:type="spellStart"/>
-      <w:r>
-        <w:t>frase</w:t>
-      </w:r>
-      <w:proofErr w:type="spellEnd"/>
-      <w:r>
-        <w:t>)</w:t>
+        <w:t>not null(frase)</w:t>
       </w:r>
     </w:p>
     <w:p>
@@ -1096,7 +863,6 @@
           <w:lang w:val="pt-PT"/>
         </w:rPr>
       </w:pPr>
-      <w:proofErr w:type="gramStart"/>
       <w:r>
         <w:rPr>
           <w:b/>
@@ -1110,7 +876,6 @@
         </w:rPr>
         <w:t>(</w:t>
       </w:r>
-      <w:proofErr w:type="gramEnd"/>
       <w:r>
         <w:rPr>
           <w:u w:val="single"/>
@@ -1137,7 +902,6 @@
         </w:rPr>
         <w:t xml:space="preserve">, </w:t>
       </w:r>
-      <w:proofErr w:type="spellStart"/>
       <w:r>
         <w:rPr>
           <w:u w:val="single"/>
@@ -1145,14 +909,12 @@
         </w:rPr>
         <w:t>nomeprop</w:t>
       </w:r>
-      <w:proofErr w:type="spellEnd"/>
       <w:r>
         <w:rPr>
           <w:lang w:val="pt-PT"/>
         </w:rPr>
         <w:t xml:space="preserve">, </w:t>
       </w:r>
-      <w:proofErr w:type="spellStart"/>
       <w:r>
         <w:rPr>
           <w:u w:val="single"/>
@@ -1160,28 +922,18 @@
         </w:rPr>
         <w:t>tipodep</w:t>
       </w:r>
-      <w:proofErr w:type="spellEnd"/>
       <w:r>
         <w:rPr>
           <w:lang w:val="pt-PT"/>
         </w:rPr>
         <w:t xml:space="preserve">, </w:t>
       </w:r>
-      <w:proofErr w:type="spellStart"/>
       <w:r>
         <w:rPr>
           <w:u w:val="single"/>
           <w:lang w:val="pt-PT"/>
         </w:rPr>
-        <w:t>idFrase</w:t>
-      </w:r>
-      <w:proofErr w:type="spellEnd"/>
-      <w:r>
-        <w:rPr>
-          <w:u w:val="single"/>
-          <w:lang w:val="pt-PT"/>
-        </w:rPr>
-        <w:t>)</w:t>
+        <w:t>idFrase)</w:t>
       </w:r>
     </w:p>
     <w:p>
@@ -1201,29 +953,14 @@
       <w:r>
         <w:t xml:space="preserve">, </w:t>
       </w:r>
-      <w:proofErr w:type="spellStart"/>
       <w:r>
         <w:t>nomeprop</w:t>
       </w:r>
-      <w:proofErr w:type="spellEnd"/>
       <w:r>
         <w:t xml:space="preserve">, </w:t>
       </w:r>
-      <w:proofErr w:type="spellStart"/>
-      <w:r>
-        <w:t>tipodep</w:t>
-      </w:r>
-      <w:proofErr w:type="spellEnd"/>
-      <w:r>
-        <w:t>: FK(Co-</w:t>
-      </w:r>
-      <w:proofErr w:type="spellStart"/>
-      <w:r>
-        <w:t>ocorrencia</w:t>
-      </w:r>
-      <w:proofErr w:type="spellEnd"/>
-      <w:r>
-        <w:t>)</w:t>
+      <w:r>
+        <w:t>tipodep: FK(Co-ocorrencia)</w:t>
       </w:r>
     </w:p>
     <w:p>
@@ -1236,22 +973,7 @@
       </w:pPr>
       <w:r>
         <w:tab/>
-      </w:r>
-      <w:proofErr w:type="spellStart"/>
-      <w:r>
-        <w:t>idFrase</w:t>
-      </w:r>
-      <w:proofErr w:type="spellEnd"/>
-      <w:r>
-        <w:t>: FK (</w:t>
-      </w:r>
-      <w:proofErr w:type="spellStart"/>
-      <w:r>
-        <w:t>Frase</w:t>
-      </w:r>
-      <w:proofErr w:type="spellEnd"/>
-      <w:r>
-        <w:t>)</w:t>
+        <w:t>idFrase: FK (Frase)</w:t>
       </w:r>
     </w:p>
     <w:sectPr>
@@ -3710,7 +3432,7 @@
 </file>
 
 <file path=customXml/itemProps1.xml><?xml version="1.0" encoding="utf-8"?>
-<ds:datastoreItem xmlns:ds="http://schemas.openxmlformats.org/officeDocument/2006/customXml" ds:itemID="{ABE6D1F2-BFAF-8240-9ACF-6DDE03047783}">
+<ds:datastoreItem xmlns:ds="http://schemas.openxmlformats.org/officeDocument/2006/customXml" ds:itemID="{8B636FB8-2E0D-3343-93CF-A643BCCAAE19}">
   <ds:schemaRefs>
     <ds:schemaRef ds:uri="http://schemas.openxmlformats.org/officeDocument/2006/bibliography"/>
   </ds:schemaRefs>

</xml_diff>

<commit_message>
coreções no modelo da base de dados
</commit_message>
<xml_diff>
--- a/ModeloBaseDados/Basededados.docx
+++ b/ModeloBaseDados/Basededados.docx
@@ -56,10 +56,10 @@
           <w:noProof/>
         </w:rPr>
         <w:drawing>
-          <wp:inline distT="0" distB="0" distL="0" distR="0" wp14:anchorId="7BB6BF8F" wp14:editId="5B8AA22A">
-            <wp:extent cx="6019800" cy="4419600"/>
-            <wp:effectExtent l="0" t="0" r="0" b="0"/>
-            <wp:docPr id="2" name="Picture 2" descr="ModeloEA.png"/>
+          <wp:inline distT="0" distB="0" distL="0" distR="0" wp14:anchorId="0BB82DA6" wp14:editId="6E1667DB">
+            <wp:extent cx="6031230" cy="4406900"/>
+            <wp:effectExtent l="0" t="0" r="0" b="12700"/>
+            <wp:docPr id="3" name="Picture 3" descr="ModeloEA.png"/>
             <wp:cNvGraphicFramePr>
               <a:graphicFrameLocks xmlns:a="http://schemas.openxmlformats.org/drawingml/2006/main" noChangeAspect="1"/>
             </wp:cNvGraphicFramePr>
@@ -67,7 +67,7 @@
               <a:graphicData uri="http://schemas.openxmlformats.org/drawingml/2006/picture">
                 <pic:pic xmlns:pic="http://schemas.openxmlformats.org/drawingml/2006/picture">
                   <pic:nvPicPr>
-                    <pic:cNvPr id="0" name="Picture 1" descr="ModeloEA.png"/>
+                    <pic:cNvPr id="0" name="Picture 2" descr="ModeloEA.png"/>
                     <pic:cNvPicPr>
                       <a:picLocks noChangeAspect="1" noChangeArrowheads="1"/>
                     </pic:cNvPicPr>
@@ -88,7 +88,7 @@
                   <pic:spPr bwMode="auto">
                     <a:xfrm>
                       <a:off x="0" y="0"/>
-                      <a:ext cx="6019800" cy="4419600"/>
+                      <a:ext cx="6031230" cy="4406900"/>
                     </a:xfrm>
                     <a:prstGeom prst="rect">
                       <a:avLst/>
@@ -204,8 +204,6 @@
         </w:rPr>
         <w:t xml:space="preserve">em </w:t>
       </w:r>
-      <w:bookmarkStart w:id="0" w:name="_GoBack"/>
-      <w:bookmarkEnd w:id="0"/>
       <w:r>
         <w:rPr>
           <w:lang w:val="pt-PT"/>
@@ -245,6 +243,12 @@
           <w:lang w:val="pt-PT"/>
         </w:rPr>
         <w:t>:</w:t>
+      </w:r>
+      <w:r>
+        <w:rPr>
+          <w:lang w:val="pt-PT"/>
+        </w:rPr>
+        <w:t xml:space="preserve"> </w:t>
       </w:r>
       <w:r>
         <w:rPr>
@@ -413,7 +417,13 @@
         <w:rPr>
           <w:lang w:val="pt-PT"/>
         </w:rPr>
-        <w:t>, palavra, classe, categoria)</w:t>
+        <w:t>, palavra, classe</w:t>
+      </w:r>
+      <w:r>
+        <w:rPr>
+          <w:lang w:val="pt-PT"/>
+        </w:rPr>
+        <w:t>)</w:t>
       </w:r>
     </w:p>
     <w:p>
@@ -813,7 +823,16 @@
         <w:rPr>
           <w:u w:val="single"/>
         </w:rPr>
-        <w:t>idFrase</w:t>
+        <w:t>numeroFrase</w:t>
+      </w:r>
+      <w:r>
+        <w:t xml:space="preserve">, </w:t>
+      </w:r>
+      <w:r>
+        <w:rPr>
+          <w:u w:val="single"/>
+        </w:rPr>
+        <w:t>nomeFicheiro</w:t>
       </w:r>
       <w:r>
         <w:t>, frase, nomeCorpus)</w:t>
@@ -933,7 +952,47 @@
           <w:u w:val="single"/>
           <w:lang w:val="pt-PT"/>
         </w:rPr>
-        <w:t>idFrase)</w:t>
+        <w:t>numero</w:t>
+      </w:r>
+      <w:r>
+        <w:rPr>
+          <w:u w:val="single"/>
+          <w:lang w:val="pt-PT"/>
+        </w:rPr>
+        <w:t>Frase</w:t>
+      </w:r>
+      <w:r>
+        <w:rPr>
+          <w:lang w:val="pt-PT"/>
+        </w:rPr>
+        <w:t xml:space="preserve">, </w:t>
+      </w:r>
+      <w:r>
+        <w:rPr>
+          <w:u w:val="single"/>
+          <w:lang w:val="pt-PT"/>
+        </w:rPr>
+        <w:t>nomeFicheiro</w:t>
+      </w:r>
+      <w:r>
+        <w:rPr>
+          <w:lang w:val="pt-PT"/>
+        </w:rPr>
+        <w:t xml:space="preserve">, </w:t>
+      </w:r>
+      <w:r>
+        <w:rPr>
+          <w:u w:val="single"/>
+          <w:lang w:val="pt-PT"/>
+        </w:rPr>
+        <w:t>nomeCorpus</w:t>
+      </w:r>
+      <w:r>
+        <w:rPr>
+          <w:u w:val="single"/>
+          <w:lang w:val="pt-PT"/>
+        </w:rPr>
+        <w:t>)</w:t>
       </w:r>
     </w:p>
     <w:p>
@@ -973,7 +1032,23 @@
       </w:pPr>
       <w:r>
         <w:tab/>
-        <w:t>idFrase: FK (Frase)</w:t>
+      </w:r>
+      <w:r>
+        <w:t>numero</w:t>
+      </w:r>
+      <w:r>
+        <w:t>Frase</w:t>
+      </w:r>
+      <w:r>
+        <w:t>, nomeFicheiro</w:t>
+      </w:r>
+      <w:r>
+        <w:t>, nomeCorpus</w:t>
+      </w:r>
+      <w:bookmarkStart w:id="0" w:name="_GoBack"/>
+      <w:bookmarkEnd w:id="0"/>
+      <w:r>
+        <w:t>: FK (Frase)</w:t>
       </w:r>
     </w:p>
     <w:sectPr>
@@ -3432,7 +3507,7 @@
 </file>
 
 <file path=customXml/itemProps1.xml><?xml version="1.0" encoding="utf-8"?>
-<ds:datastoreItem xmlns:ds="http://schemas.openxmlformats.org/officeDocument/2006/customXml" ds:itemID="{8B636FB8-2E0D-3343-93CF-A643BCCAAE19}">
+<ds:datastoreItem xmlns:ds="http://schemas.openxmlformats.org/officeDocument/2006/customXml" ds:itemID="{91E065E5-5C7B-7948-84FE-50D0241E1B87}">
   <ds:schemaRefs>
     <ds:schemaRef ds:uri="http://schemas.openxmlformats.org/officeDocument/2006/bibliography"/>
   </ds:schemaRefs>

</xml_diff>